<commit_message>
Added template presetation and create backup
</commit_message>
<xml_diff>
--- a/.docs/work-topics/work_topic_olko.docx
+++ b/.docs/work-topics/work_topic_olko.docx
@@ -1,18 +1,18 @@
 
 <file path=word/document.xml><?xml version="1.0" encoding="utf-8"?>
-<w:document xmlns:wpc="http://schemas.microsoft.com/office/word/2010/wordprocessingCanvas" xmlns:cx="http://schemas.microsoft.com/office/drawing/2014/chartex" xmlns:cx1="http://schemas.microsoft.com/office/drawing/2015/9/8/chartex" xmlns:cx2="http://schemas.microsoft.com/office/drawing/2015/10/21/chartex" xmlns:cx3="http://schemas.microsoft.com/office/drawing/2016/5/9/chartex" xmlns:cx4="http://schemas.microsoft.com/office/drawing/2016/5/10/chartex" xmlns:cx5="http://schemas.microsoft.com/office/drawing/2016/5/11/chartex" xmlns:cx6="http://schemas.microsoft.com/office/drawing/2016/5/12/chartex" xmlns:cx7="http://schemas.microsoft.com/office/drawing/2016/5/13/chartex" xmlns:cx8="http://schemas.microsoft.com/office/drawing/2016/5/14/chartex" xmlns:mc="http://schemas.openxmlformats.org/markup-compatibility/2006" xmlns:aink="http://schemas.microsoft.com/office/drawing/2016/ink" xmlns:am3d="http://schemas.microsoft.com/office/drawing/2017/model3d" xmlns:o="urn:schemas-microsoft-com:office:office" xmlns:oel="http://schemas.microsoft.com/office/2019/extlst" xmlns:r="http://schemas.openxmlformats.org/officeDocument/2006/relationships" xmlns:m="http://schemas.openxmlformats.org/officeDocument/2006/math" xmlns:v="urn:schemas-microsoft-com:vml" xmlns:wp14="http://schemas.microsoft.com/office/word/2010/wordprocessingDrawing" xmlns:wp="http://schemas.openxmlformats.org/drawingml/2006/wordprocessingDrawing" xmlns:w10="urn:schemas-microsoft-com:office:word" xmlns:w="http://schemas.openxmlformats.org/wordprocessingml/2006/main" xmlns:w14="http://schemas.microsoft.com/office/word/2010/wordml" xmlns:w15="http://schemas.microsoft.com/office/word/2012/wordml" xmlns:w16cex="http://schemas.microsoft.com/office/word/2018/wordml/cex" xmlns:w16cid="http://schemas.microsoft.com/office/word/2016/wordml/cid" xmlns:w16="http://schemas.microsoft.com/office/word/2018/wordml" xmlns:w16du="http://schemas.microsoft.com/office/word/2023/wordml/word16du" xmlns:w16sdtdh="http://schemas.microsoft.com/office/word/2020/wordml/sdtdatahash" xmlns:w16se="http://schemas.microsoft.com/office/word/2015/wordml/symex" xmlns:wpg="http://schemas.microsoft.com/office/word/2010/wordprocessingGroup" xmlns:wpi="http://schemas.microsoft.com/office/word/2010/wordprocessingInk" xmlns:wne="http://schemas.microsoft.com/office/word/2006/wordml" xmlns:wps="http://schemas.microsoft.com/office/word/2010/wordprocessingShape" mc:Ignorable="w14 w15 w16se w16cid w16 w16cex w16sdtdh w16du wp14">
+<w:document xmlns:wpc="http://schemas.microsoft.com/office/word/2010/wordprocessingCanvas" xmlns:cx="http://schemas.microsoft.com/office/drawing/2014/chartex" xmlns:cx1="http://schemas.microsoft.com/office/drawing/2015/9/8/chartex" xmlns:cx2="http://schemas.microsoft.com/office/drawing/2015/10/21/chartex" xmlns:cx3="http://schemas.microsoft.com/office/drawing/2016/5/9/chartex" xmlns:cx4="http://schemas.microsoft.com/office/drawing/2016/5/10/chartex" xmlns:cx5="http://schemas.microsoft.com/office/drawing/2016/5/11/chartex" xmlns:cx6="http://schemas.microsoft.com/office/drawing/2016/5/12/chartex" xmlns:cx7="http://schemas.microsoft.com/office/drawing/2016/5/13/chartex" xmlns:cx8="http://schemas.microsoft.com/office/drawing/2016/5/14/chartex" xmlns:mc="http://schemas.openxmlformats.org/markup-compatibility/2006" xmlns:aink="http://schemas.microsoft.com/office/drawing/2016/ink" xmlns:am3d="http://schemas.microsoft.com/office/drawing/2017/model3d" xmlns:o="urn:schemas-microsoft-com:office:office" xmlns:oel="http://schemas.microsoft.com/office/2019/extlst" xmlns:r="http://schemas.openxmlformats.org/officeDocument/2006/relationships" xmlns:m="http://schemas.openxmlformats.org/officeDocument/2006/math" xmlns:v="urn:schemas-microsoft-com:vml" xmlns:wp14="http://schemas.microsoft.com/office/word/2010/wordprocessingDrawing" xmlns:wp="http://schemas.openxmlformats.org/drawingml/2006/wordprocessingDrawing" xmlns:w10="urn:schemas-microsoft-com:office:word" xmlns:w="http://schemas.openxmlformats.org/wordprocessingml/2006/main" xmlns:w14="http://schemas.microsoft.com/office/word/2010/wordml" xmlns:w15="http://schemas.microsoft.com/office/word/2012/wordml" xmlns:w16cex="http://schemas.microsoft.com/office/word/2018/wordml/cex" xmlns:w16cid="http://schemas.microsoft.com/office/word/2016/wordml/cid" xmlns:w16="http://schemas.microsoft.com/office/word/2018/wordml" xmlns:w16du="http://schemas.microsoft.com/office/word/2023/wordml/word16du" xmlns:w16sdtdh="http://schemas.microsoft.com/office/word/2020/wordml/sdtdatahash" xmlns:w16sdtfl="http://schemas.microsoft.com/office/word/2024/wordml/sdtformatlock" xmlns:w16se="http://schemas.microsoft.com/office/word/2015/wordml/symex" xmlns:wpg="http://schemas.microsoft.com/office/word/2010/wordprocessingGroup" xmlns:wpi="http://schemas.microsoft.com/office/word/2010/wordprocessingInk" xmlns:wne="http://schemas.microsoft.com/office/word/2006/wordml" xmlns:wps="http://schemas.microsoft.com/office/word/2010/wordprocessingShape" mc:Ignorable="w14 w15 w16se w16cid w16 w16cex w16sdtdh w16sdtfl w16du wp14">
   <w:body>
     <w:tbl>
       <w:tblPr>
         <w:tblW w:w="9479" w:type="dxa"/>
         <w:tblInd w:w="181" w:type="dxa"/>
         <w:tblBorders>
-          <w:top w:val="single" w:sz="4" w:space="0" w:color="auto"/>
-          <w:left w:val="single" w:sz="4" w:space="0" w:color="auto"/>
-          <w:bottom w:val="single" w:sz="4" w:space="0" w:color="auto"/>
-          <w:right w:val="single" w:sz="4" w:space="0" w:color="auto"/>
-          <w:insideH w:val="single" w:sz="4" w:space="0" w:color="auto"/>
-          <w:insideV w:val="single" w:sz="4" w:space="0" w:color="auto"/>
+          <w:top w:val="single" w:color="auto" w:sz="4" w:space="0"/>
+          <w:left w:val="single" w:color="auto" w:sz="4" w:space="0"/>
+          <w:bottom w:val="single" w:color="auto" w:sz="4" w:space="0"/>
+          <w:right w:val="single" w:color="auto" w:sz="4" w:space="0"/>
+          <w:insideH w:val="single" w:color="auto" w:sz="4" w:space="0"/>
+          <w:insideV w:val="single" w:color="auto" w:sz="4" w:space="0"/>
         </w:tblBorders>
         <w:tblLook w:val="0000" w:firstRow="0" w:lastRow="0" w:firstColumn="0" w:lastColumn="0" w:noHBand="0" w:noVBand="0"/>
       </w:tblPr>
@@ -27,6 +27,7 @@
         <w:tc>
           <w:tcPr>
             <w:tcW w:w="3268" w:type="dxa"/>
+            <w:tcMar/>
           </w:tcPr>
           <w:p>
             <w:pPr>
@@ -50,6 +51,7 @@
         <w:tc>
           <w:tcPr>
             <w:tcW w:w="6211" w:type="dxa"/>
+            <w:tcMar/>
           </w:tcPr>
           <w:p>
             <w:pPr>
@@ -63,6 +65,7 @@
             <w:r>
               <w:rPr>
                 <w:rFonts w:cstheme="minorHAnsi"/>
+                <w:lang w:val="pl-PL"/>
               </w:rPr>
               <w:t>System rekomendacji produktów oparty na filtracji współpracy, analizie sentymentu i regułach asocjacyjnych</w:t>
             </w:r>
@@ -76,6 +79,7 @@
         <w:tc>
           <w:tcPr>
             <w:tcW w:w="3268" w:type="dxa"/>
+            <w:tcMar/>
           </w:tcPr>
           <w:p>
             <w:pPr>
@@ -97,6 +101,7 @@
         <w:tc>
           <w:tcPr>
             <w:tcW w:w="6211" w:type="dxa"/>
+            <w:tcMar/>
           </w:tcPr>
           <w:p>
             <w:pPr>
@@ -124,6 +129,7 @@
         <w:tc>
           <w:tcPr>
             <w:tcW w:w="3268" w:type="dxa"/>
+            <w:tcMar/>
           </w:tcPr>
           <w:p>
             <w:pPr>
@@ -145,6 +151,7 @@
         <w:tc>
           <w:tcPr>
             <w:tcW w:w="6211" w:type="dxa"/>
+            <w:tcMar/>
           </w:tcPr>
           <w:p>
             <w:pPr>
@@ -172,6 +179,7 @@
         <w:tc>
           <w:tcPr>
             <w:tcW w:w="3268" w:type="dxa"/>
+            <w:tcMar/>
           </w:tcPr>
           <w:p>
             <w:pPr>
@@ -193,6 +201,7 @@
         <w:tc>
           <w:tcPr>
             <w:tcW w:w="6211" w:type="dxa"/>
+            <w:tcMar/>
           </w:tcPr>
           <w:p>
             <w:pPr>
@@ -220,6 +229,7 @@
         <w:tc>
           <w:tcPr>
             <w:tcW w:w="3268" w:type="dxa"/>
+            <w:tcMar/>
           </w:tcPr>
           <w:p>
             <w:pPr>
@@ -241,6 +251,7 @@
         <w:tc>
           <w:tcPr>
             <w:tcW w:w="6211" w:type="dxa"/>
+            <w:tcMar/>
           </w:tcPr>
           <w:p>
             <w:pPr>
@@ -269,12 +280,12 @@
           <w:tcPr>
             <w:tcW w:w="9479" w:type="dxa"/>
             <w:gridSpan w:val="2"/>
+            <w:tcMar/>
           </w:tcPr>
           <w:p>
             <w:pPr>
               <w:spacing w:after="20"/>
               <w:rPr>
-                <w:rFonts w:cstheme="minorHAnsi"/>
                 <w:b/>
                 <w:bCs/>
                 <w:lang w:val="pl-PL"/>
@@ -282,7 +293,6 @@
             </w:pPr>
             <w:r>
               <w:rPr>
-                <w:rFonts w:cstheme="minorHAnsi"/>
                 <w:b/>
                 <w:bCs/>
                 <w:lang w:val="pl-PL"/>
@@ -291,7 +301,6 @@
             </w:r>
             <w:r>
               <w:rPr>
-                <w:rFonts w:cstheme="minorHAnsi"/>
                 <w:b/>
                 <w:bCs/>
                 <w:lang w:val="pl-PL"/>
@@ -309,128 +318,165 @@
           <w:tcPr>
             <w:tcW w:w="9479" w:type="dxa"/>
             <w:gridSpan w:val="2"/>
+            <w:tcMar/>
           </w:tcPr>
           <w:p>
             <w:pPr>
-              <w:pStyle w:val="NormalWeb"/>
-              <w:spacing w:after="0" w:afterAutospacing="0"/>
+              <w:spacing w:before="120" w:after="120" w:line="240" w:lineRule="auto"/>
               <w:jc w:val="both"/>
               <w:rPr>
-                <w:rFonts w:asciiTheme="minorHAnsi" w:hAnsiTheme="minorHAnsi" w:cstheme="minorHAnsi"/>
+                <w:lang w:val="pl-PL"/>
               </w:rPr>
             </w:pPr>
             <w:r>
               <w:rPr>
-                <w:rFonts w:asciiTheme="minorHAnsi" w:hAnsiTheme="minorHAnsi" w:cstheme="minorHAnsi"/>
-              </w:rPr>
-              <w:t>Praca dotyczy projektowania i implementacji platformy rekomendacyjnej wykorzystującej zaawansowane algorytmy analizy danych użytkownika. Celem jest opracowanie inteligentnego systemu rekomendacji produktów, który analizuje historię zakupów, cechy produktów oraz opinie użytkowników, aby zapewnić wysoką personalizację rekomendacji.</w:t>
-            </w:r>
-          </w:p>
-          <w:p>
-            <w:pPr>
-              <w:pStyle w:val="NormalWeb"/>
-              <w:spacing w:before="0" w:beforeAutospacing="0" w:after="0" w:afterAutospacing="0"/>
-              <w:jc w:val="both"/>
-              <w:rPr>
-                <w:rFonts w:asciiTheme="minorHAnsi" w:hAnsiTheme="minorHAnsi" w:cstheme="minorHAnsi"/>
-              </w:rPr>
-            </w:pPr>
-            <w:r>
-              <w:rPr>
-                <w:rFonts w:asciiTheme="minorHAnsi" w:hAnsiTheme="minorHAnsi" w:cstheme="minorHAnsi"/>
-              </w:rPr>
-              <w:t>Zakres prac obejmuje:</w:t>
-            </w:r>
-          </w:p>
-          <w:p>
-            <w:pPr>
-              <w:numPr>
-                <w:ilvl w:val="0"/>
-                <w:numId w:val="2"/>
-              </w:numPr>
-              <w:spacing w:after="100" w:afterAutospacing="1" w:line="240" w:lineRule="auto"/>
-              <w:ind w:left="714" w:hanging="357"/>
-              <w:jc w:val="both"/>
-              <w:rPr>
-                <w:rFonts w:cstheme="minorHAnsi"/>
-              </w:rPr>
-            </w:pPr>
-            <w:r>
-              <w:rPr>
-                <w:rFonts w:cstheme="minorHAnsi"/>
-              </w:rPr>
-              <w:t>Implementację backendu w Django oraz integrację z bazą PostgreSQL,</w:t>
-            </w:r>
-          </w:p>
-          <w:p>
-            <w:pPr>
-              <w:numPr>
-                <w:ilvl w:val="0"/>
-                <w:numId w:val="2"/>
-              </w:numPr>
-              <w:spacing w:before="100" w:beforeAutospacing="1" w:after="100" w:afterAutospacing="1" w:line="240" w:lineRule="auto"/>
-              <w:jc w:val="both"/>
-              <w:rPr>
-                <w:rFonts w:cstheme="minorHAnsi"/>
-              </w:rPr>
-            </w:pPr>
-            <w:r>
-              <w:rPr>
-                <w:rFonts w:cstheme="minorHAnsi"/>
-              </w:rPr>
-              <w:t xml:space="preserve">Opracowanie i wdrożenie metod rekomendacyjnych: </w:t>
-            </w:r>
-            <w:r>
-              <w:rPr>
-                <w:rStyle w:val="Strong"/>
-                <w:rFonts w:cstheme="minorHAnsi"/>
-              </w:rPr>
-              <w:t>Collaborative Filtering (CF), analiza sentymentu oraz reguły asocjacyjne</w:t>
-            </w:r>
-            <w:r>
-              <w:rPr>
-                <w:rFonts w:cstheme="minorHAnsi"/>
-              </w:rPr>
-              <w:t>,</w:t>
-            </w:r>
-          </w:p>
-          <w:p>
-            <w:pPr>
-              <w:numPr>
-                <w:ilvl w:val="0"/>
-                <w:numId w:val="2"/>
-              </w:numPr>
-              <w:spacing w:before="100" w:beforeAutospacing="1" w:after="100" w:afterAutospacing="1" w:line="240" w:lineRule="auto"/>
-              <w:jc w:val="both"/>
-              <w:rPr>
-                <w:rFonts w:cstheme="minorHAnsi"/>
-              </w:rPr>
-            </w:pPr>
-            <w:r>
-              <w:rPr>
-                <w:rFonts w:cstheme="minorHAnsi"/>
-              </w:rPr>
-              <w:t>Stworzenie frontendowej aplikacji w React do wizualizacji wyników rekomendacji,</w:t>
-            </w:r>
-          </w:p>
-          <w:p>
-            <w:pPr>
-              <w:numPr>
-                <w:ilvl w:val="0"/>
-                <w:numId w:val="2"/>
-              </w:numPr>
-              <w:spacing w:before="100" w:beforeAutospacing="1" w:after="120" w:line="240" w:lineRule="auto"/>
-              <w:ind w:left="714" w:hanging="357"/>
-              <w:jc w:val="both"/>
-              <w:rPr>
-                <w:rFonts w:cstheme="minorHAnsi"/>
-              </w:rPr>
-            </w:pPr>
-            <w:r>
-              <w:rPr>
-                <w:rFonts w:cstheme="minorHAnsi"/>
-              </w:rPr>
-              <w:t>Optymalizację modelu rekomendacji oraz ocenę skuteczności zastosowanych algorytmów.</w:t>
+                <w:lang w:val="pl-PL"/>
+              </w:rPr>
+              <w:t xml:space="preserve">W ramach realizowanej pracy planowane jest zajęcie się problemem rekomendacji produktów. Aktualnie w natłoku różnego rodzaju produktów problem rekomendacji produktów pasujących do oczekiwań klientów, jak i produktów </w:t>
+            </w:r>
+            <w:r>
+              <w:rPr>
+                <w:lang w:val="pl-PL"/>
+              </w:rPr>
+              <w:t>„</w:t>
+            </w:r>
+            <w:r>
+              <w:rPr>
+                <w:lang w:val="pl-PL"/>
+              </w:rPr>
+              <w:t>podobnych</w:t>
+            </w:r>
+            <w:r>
+              <w:rPr>
+                <w:lang w:val="pl-PL"/>
+              </w:rPr>
+              <w:t>”</w:t>
+            </w:r>
+            <w:r>
+              <w:rPr>
+                <w:lang w:val="pl-PL"/>
+              </w:rPr>
+              <w:t xml:space="preserve"> do innych</w:t>
+            </w:r>
+            <w:r>
+              <w:rPr>
+                <w:lang w:val="pl-PL"/>
+              </w:rPr>
+              <w:t xml:space="preserve"> jest szczególnie ważny. Rozwiązaniem zdefiniowanego problemu będzie opracowanie systemu</w:t>
+            </w:r>
+            <w:r>
+              <w:rPr>
+                <w:lang w:val="pl-PL"/>
+              </w:rPr>
+              <w:t>, który umożliwi precyzyjne dopasowanie rekomendacji produktów do indywidualnych preferencji użytkowników</w:t>
+            </w:r>
+            <w:r>
+              <w:rPr>
+                <w:lang w:val="pl-PL"/>
+              </w:rPr>
+              <w:t>.</w:t>
+            </w:r>
+            <w:r>
+              <w:rPr>
+                <w:lang w:val="pl-PL"/>
+              </w:rPr>
+              <w:t xml:space="preserve"> </w:t>
+            </w:r>
+            <w:r>
+              <w:rPr>
+                <w:lang w:val="pl-PL"/>
+              </w:rPr>
+              <w:t xml:space="preserve">Ma to </w:t>
+            </w:r>
+            <w:r>
+              <w:rPr>
+                <w:lang w:val="pl-PL"/>
+              </w:rPr>
+              <w:t>ułatwia</w:t>
+            </w:r>
+            <w:r>
+              <w:rPr>
+                <w:lang w:val="pl-PL"/>
+              </w:rPr>
+              <w:t>ć</w:t>
+            </w:r>
+            <w:r>
+              <w:rPr>
+                <w:lang w:val="pl-PL"/>
+              </w:rPr>
+              <w:t xml:space="preserve"> im podejmowanie decyzji zakupowych. Projekt zakłada stworzenie platformy</w:t>
+            </w:r>
+            <w:r>
+              <w:rPr>
+                <w:lang w:val="pl-PL"/>
+              </w:rPr>
+              <w:t xml:space="preserve"> posiadającej funkcjonalności sklepu internetowego</w:t>
+            </w:r>
+            <w:r>
+              <w:rPr>
+                <w:lang w:val="pl-PL"/>
+              </w:rPr>
+              <w:t xml:space="preserve">, </w:t>
+            </w:r>
+            <w:r>
+              <w:rPr>
+                <w:lang w:val="pl-PL"/>
+              </w:rPr>
+              <w:t xml:space="preserve">wyposażonego w mechanizmy analiz </w:t>
+            </w:r>
+            <w:r>
+              <w:rPr>
+                <w:lang w:val="pl-PL"/>
+              </w:rPr>
+              <w:t>histori</w:t>
+            </w:r>
+            <w:r>
+              <w:rPr>
+                <w:lang w:val="pl-PL"/>
+              </w:rPr>
+              <w:t>i</w:t>
+            </w:r>
+            <w:r>
+              <w:rPr>
+                <w:lang w:val="pl-PL"/>
+              </w:rPr>
+              <w:t xml:space="preserve"> zakupów, cech produktów oraz </w:t>
+            </w:r>
+            <w:r>
+              <w:rPr>
+                <w:lang w:val="pl-PL"/>
+              </w:rPr>
+              <w:t>opinii</w:t>
+            </w:r>
+            <w:r>
+              <w:rPr>
+                <w:lang w:val="pl-PL"/>
+              </w:rPr>
+              <w:t xml:space="preserve"> klientów, aby dynamicznie reagować na zmieniające się gusta i potrzeby rynku. W ramach prac przewidziano zarówno badania nad skutecznością różnych metod rekomendacyjnych (takich jak </w:t>
+            </w:r>
+            <w:r>
+              <w:rPr>
+                <w:lang w:val="pl-PL"/>
+              </w:rPr>
+              <w:t>Collaborative</w:t>
+            </w:r>
+            <w:r>
+              <w:rPr>
+                <w:lang w:val="pl-PL"/>
+              </w:rPr>
+              <w:t xml:space="preserve"> </w:t>
+            </w:r>
+            <w:r>
+              <w:rPr>
+                <w:lang w:val="pl-PL"/>
+              </w:rPr>
+              <w:t>Filtering</w:t>
+            </w:r>
+            <w:r>
+              <w:rPr>
+                <w:lang w:val="pl-PL"/>
+              </w:rPr>
+              <w:t>, analiza sentymentu oraz reguły asocjacyjne), jak i wdrożenie intuicyjnego rozwiązania informatycznego, które łączy zaawansowaną analizę danych z przyjaznym interfejsem dla użytkownika.</w:t>
             </w:r>
           </w:p>
         </w:tc>
@@ -443,12 +489,12 @@
           <w:tcPr>
             <w:tcW w:w="9479" w:type="dxa"/>
             <w:gridSpan w:val="2"/>
+            <w:tcMar/>
           </w:tcPr>
           <w:p>
             <w:pPr>
               <w:spacing w:after="20"/>
               <w:rPr>
-                <w:rFonts w:cstheme="minorHAnsi"/>
                 <w:b/>
                 <w:bCs/>
                 <w:lang w:val="pl-PL"/>
@@ -456,7 +502,6 @@
             </w:pPr>
             <w:r>
               <w:rPr>
-                <w:rFonts w:cstheme="minorHAnsi"/>
                 <w:b/>
                 <w:bCs/>
                 <w:lang w:val="pl-PL"/>
@@ -474,145 +519,79 @@
           <w:tcPr>
             <w:tcW w:w="9479" w:type="dxa"/>
             <w:gridSpan w:val="2"/>
+            <w:tcMar/>
           </w:tcPr>
           <w:p>
             <w:pPr>
-              <w:spacing w:after="0"/>
+              <w:spacing w:before="120" w:after="120" w:line="240" w:lineRule="auto"/>
               <w:jc w:val="both"/>
               <w:rPr>
                 <w:rFonts w:cstheme="minorHAnsi"/>
-                <w:lang w:val="en-PL"/>
+                <w:lang w:val="pl-PL"/>
               </w:rPr>
             </w:pPr>
             <w:r>
               <w:rPr>
                 <w:rFonts w:cstheme="minorHAnsi"/>
-                <w:lang w:val="en-PL"/>
-              </w:rPr>
-              <w:t xml:space="preserve">Praca wprowadza nowoczesne podejście do systemów rekomendacyjnych, łącząc klasyczne metody filtracji z analizą sentymentu i wykrywaniem ukrytych zależności między produktami. </w:t>
-            </w:r>
-          </w:p>
-          <w:p>
-            <w:pPr>
-              <w:spacing w:after="0"/>
-              <w:jc w:val="both"/>
-              <w:rPr>
-                <w:rFonts w:cstheme="minorHAnsi"/>
-                <w:lang w:val="en-PL"/>
-              </w:rPr>
-            </w:pPr>
-            <w:r>
-              <w:rPr>
-                <w:rFonts w:cstheme="minorHAnsi"/>
-                <w:b/>
-                <w:bCs/>
-                <w:lang w:val="en-PL"/>
-              </w:rPr>
-              <w:t>Collaborative Filtering</w:t>
-            </w:r>
-            <w:r>
-              <w:rPr>
-                <w:rFonts w:cstheme="minorHAnsi"/>
-                <w:lang w:val="en-PL"/>
-              </w:rPr>
-              <w:t xml:space="preserve"> pozwala na personalizację rekomendacji na podstawie podobieństw między użytkownikami i produktami. </w:t>
-            </w:r>
-          </w:p>
-          <w:p>
-            <w:pPr>
-              <w:spacing w:after="0"/>
-              <w:jc w:val="both"/>
-              <w:rPr>
-                <w:rFonts w:cstheme="minorHAnsi"/>
-                <w:lang w:val="en-PL"/>
-              </w:rPr>
-            </w:pPr>
-            <w:r>
-              <w:rPr>
-                <w:rFonts w:cstheme="minorHAnsi"/>
-                <w:b/>
-                <w:bCs/>
-                <w:lang w:val="en-PL"/>
-              </w:rPr>
-              <w:t>Analiza sentymentu</w:t>
-            </w:r>
-            <w:r>
-              <w:rPr>
-                <w:rFonts w:cstheme="minorHAnsi"/>
-                <w:lang w:val="en-PL"/>
-              </w:rPr>
-              <w:t xml:space="preserve"> umożliwia ocenę jakości rekomendacji poprzez analizę opinii klientów</w:t>
-            </w:r>
-            <w:r>
-              <w:rPr>
-                <w:rFonts w:cstheme="minorHAnsi"/>
-                <w:lang w:val="en-PL"/>
-              </w:rPr>
-              <w:t>.</w:t>
-            </w:r>
-          </w:p>
-          <w:p>
-            <w:pPr>
-              <w:spacing w:after="0"/>
-              <w:jc w:val="both"/>
-              <w:rPr>
-                <w:rFonts w:cstheme="minorHAnsi"/>
-                <w:lang w:val="en-PL"/>
-              </w:rPr>
-            </w:pPr>
-            <w:r>
-              <w:rPr>
-                <w:rFonts w:cstheme="minorHAnsi"/>
-                <w:lang w:val="en-PL"/>
-              </w:rPr>
-              <w:t>R</w:t>
-            </w:r>
-            <w:r>
-              <w:rPr>
-                <w:rFonts w:cstheme="minorHAnsi"/>
-                <w:b/>
-                <w:bCs/>
-                <w:lang w:val="en-PL"/>
-              </w:rPr>
-              <w:t>eguły asocjacyjne</w:t>
-            </w:r>
-            <w:r>
-              <w:rPr>
-                <w:rFonts w:cstheme="minorHAnsi"/>
-                <w:lang w:val="en-PL"/>
-              </w:rPr>
-              <w:t xml:space="preserve"> </w:t>
-            </w:r>
-            <w:r>
-              <w:rPr>
-                <w:rFonts w:cstheme="minorHAnsi"/>
-                <w:lang w:val="en-PL"/>
-              </w:rPr>
-              <w:t xml:space="preserve">natomiast </w:t>
-            </w:r>
-            <w:r>
-              <w:rPr>
-                <w:rFonts w:cstheme="minorHAnsi"/>
-                <w:lang w:val="en-PL"/>
-              </w:rPr>
-              <w:t>identyfikują powiązania pomiędzy produktami na podstawie transakcji zakupowych.</w:t>
-            </w:r>
-          </w:p>
-          <w:p>
-            <w:pPr>
-              <w:spacing w:after="120" w:line="240" w:lineRule="auto"/>
-              <w:jc w:val="both"/>
-              <w:rPr>
-                <w:rFonts w:cstheme="minorHAnsi"/>
-                <w:lang w:val="en-PL"/>
-              </w:rPr>
-            </w:pPr>
-            <w:r>
-              <w:rPr>
-                <w:rFonts w:cstheme="minorHAnsi"/>
-                <w:lang w:val="en-PL"/>
-              </w:rPr>
-              <w:t>Połączenie tych trzech metod pozwala na stworzenie dynamicznego systemu rekomendacji, który adaptuje się do preferencji użytkowników oraz trendów rynkowych.</w:t>
+                <w:lang w:val="pl-PL"/>
+              </w:rPr>
+              <w:t xml:space="preserve">W praktyce większość obecnych systemów rekomendacyjnych, stosowanych m.in. przez popularne platformy e-commerce i serwisy streamingowe, opiera się głównie na metodzie Collaborative Filtering, co może prowadzić do ograniczeń, takich jak problem </w:t>
+            </w:r>
+            <w:r>
+              <w:rPr>
+                <w:rFonts w:cstheme="minorHAnsi"/>
+                <w:lang w:val="pl-PL"/>
+              </w:rPr>
+              <w:t>„</w:t>
+            </w:r>
+            <w:r>
+              <w:rPr>
+                <w:rFonts w:cstheme="minorHAnsi"/>
+                <w:lang w:val="pl-PL"/>
+              </w:rPr>
+              <w:t>zimnego startu</w:t>
+            </w:r>
+            <w:r>
+              <w:rPr>
+                <w:rFonts w:cstheme="minorHAnsi"/>
+                <w:lang w:val="pl-PL"/>
+              </w:rPr>
+              <w:t>”</w:t>
+            </w:r>
+            <w:r>
+              <w:rPr>
+                <w:rFonts w:cstheme="minorHAnsi"/>
+                <w:lang w:val="pl-PL"/>
+              </w:rPr>
+              <w:t xml:space="preserve">. W projekcie </w:t>
+            </w:r>
+            <w:r>
+              <w:rPr>
+                <w:rFonts w:cstheme="minorHAnsi"/>
+                <w:lang w:val="pl-PL"/>
+              </w:rPr>
+              <w:t>zostanie zapro</w:t>
+            </w:r>
+            <w:r>
+              <w:rPr>
+                <w:rFonts w:cstheme="minorHAnsi"/>
+                <w:lang w:val="pl-PL"/>
+              </w:rPr>
+              <w:t>pon</w:t>
+            </w:r>
+            <w:r>
+              <w:rPr>
+                <w:rFonts w:cstheme="minorHAnsi"/>
+                <w:lang w:val="pl-PL"/>
+              </w:rPr>
+              <w:t>owane</w:t>
+            </w:r>
+            <w:r>
+              <w:rPr>
+                <w:rFonts w:cstheme="minorHAnsi"/>
+                <w:lang w:val="pl-PL"/>
+              </w:rPr>
+              <w:t xml:space="preserve"> innowacyjne podejście, integrujące klasyczną filtrację z analizą sentymentu oraz regułami asocjacyjnymi, co pozwoli na uwzględnienie zarówno opinii klientów, jak i ukrytych zależności między produktami. Takie rozwiązanie umożliwi dynamiczne i precyzyjne dopasowanie rekomendacji do zmieniających się preferencji użytkowników oraz trendów rynkowych, co stanowi wkład w rozwój inteligentnych systemów rekomendacyjnych.</w:t>
             </w:r>
           </w:p>
         </w:tc>
@@ -625,12 +604,12 @@
           <w:tcPr>
             <w:tcW w:w="9479" w:type="dxa"/>
             <w:gridSpan w:val="2"/>
+            <w:tcMar/>
           </w:tcPr>
           <w:p>
             <w:pPr>
               <w:spacing w:after="0"/>
               <w:rPr>
-                <w:rFonts w:cstheme="minorHAnsi"/>
                 <w:b/>
                 <w:bCs/>
                 <w:lang w:val="pl-PL"/>
@@ -638,7 +617,6 @@
             </w:pPr>
             <w:r>
               <w:rPr>
-                <w:rFonts w:cstheme="minorHAnsi"/>
                 <w:b/>
                 <w:bCs/>
                 <w:lang w:val="pl-PL"/>
@@ -656,117 +634,24 @@
           <w:tcPr>
             <w:tcW w:w="9479" w:type="dxa"/>
             <w:gridSpan w:val="2"/>
+            <w:tcMar/>
           </w:tcPr>
           <w:p>
             <w:pPr>
               <w:pStyle w:val="Standard"/>
-              <w:spacing w:after="0" w:line="240" w:lineRule="auto"/>
+              <w:spacing w:before="120" w:after="120" w:line="240" w:lineRule="auto"/>
               <w:jc w:val="both"/>
               <w:rPr>
                 <w:rFonts w:asciiTheme="minorHAnsi" w:hAnsiTheme="minorHAnsi" w:cstheme="minorHAnsi"/>
-                <w:lang w:val="en-PL"/>
+                <w:lang w:val="pl-PL"/>
               </w:rPr>
             </w:pPr>
             <w:r>
               <w:rPr>
                 <w:rFonts w:asciiTheme="minorHAnsi" w:hAnsiTheme="minorHAnsi" w:cstheme="minorHAnsi"/>
-                <w:lang w:val="en-PL"/>
-              </w:rPr>
-              <w:t>Projekt jest zgodny z obszarem studiów informatycznych, obejmując zagadnienia z zakresu:</w:t>
-            </w:r>
-          </w:p>
-          <w:p>
-            <w:pPr>
-              <w:pStyle w:val="Standard"/>
-              <w:numPr>
-                <w:ilvl w:val="0"/>
-                <w:numId w:val="5"/>
-              </w:numPr>
-              <w:spacing w:after="0" w:line="240" w:lineRule="auto"/>
-              <w:jc w:val="both"/>
-              <w:rPr>
-                <w:rFonts w:asciiTheme="minorHAnsi" w:hAnsiTheme="minorHAnsi" w:cstheme="minorHAnsi"/>
-                <w:lang w:val="en-PL"/>
-              </w:rPr>
-            </w:pPr>
-            <w:r>
-              <w:rPr>
-                <w:rFonts w:asciiTheme="minorHAnsi" w:hAnsiTheme="minorHAnsi" w:cstheme="minorHAnsi"/>
-                <w:b/>
-                <w:bCs/>
-                <w:lang w:val="en-PL"/>
-              </w:rPr>
-              <w:t>Uczenia maszynowego</w:t>
-            </w:r>
-            <w:r>
-              <w:rPr>
-                <w:rFonts w:asciiTheme="minorHAnsi" w:hAnsiTheme="minorHAnsi" w:cstheme="minorHAnsi"/>
-                <w:lang w:val="en-PL"/>
-              </w:rPr>
-              <w:t>, szczególnie w kontekście analizy danych użytkownika,</w:t>
-            </w:r>
-          </w:p>
-          <w:p>
-            <w:pPr>
-              <w:pStyle w:val="Standard"/>
-              <w:numPr>
-                <w:ilvl w:val="0"/>
-                <w:numId w:val="5"/>
-              </w:numPr>
-              <w:spacing w:after="0" w:line="240" w:lineRule="auto"/>
-              <w:jc w:val="both"/>
-              <w:rPr>
-                <w:rFonts w:asciiTheme="minorHAnsi" w:hAnsiTheme="minorHAnsi" w:cstheme="minorHAnsi"/>
-                <w:lang w:val="en-PL"/>
-              </w:rPr>
-            </w:pPr>
-            <w:r>
-              <w:rPr>
-                <w:rFonts w:asciiTheme="minorHAnsi" w:hAnsiTheme="minorHAnsi" w:cstheme="minorHAnsi"/>
-                <w:b/>
-                <w:bCs/>
-                <w:lang w:val="en-PL"/>
-              </w:rPr>
-              <w:t>Systemów bazodanowych</w:t>
-            </w:r>
-            <w:r>
-              <w:rPr>
-                <w:rFonts w:asciiTheme="minorHAnsi" w:hAnsiTheme="minorHAnsi" w:cstheme="minorHAnsi"/>
-                <w:lang w:val="en-PL"/>
-              </w:rPr>
-              <w:t>, z uwagi na zastosowanie PostgreSQL do przechowywania transakcji i opinii,</w:t>
-            </w:r>
-          </w:p>
-          <w:p>
-            <w:pPr>
-              <w:pStyle w:val="Standard"/>
-              <w:numPr>
-                <w:ilvl w:val="0"/>
-                <w:numId w:val="5"/>
-              </w:numPr>
-              <w:spacing w:after="120" w:line="240" w:lineRule="auto"/>
-              <w:ind w:left="714" w:hanging="357"/>
-              <w:jc w:val="both"/>
-              <w:rPr>
-                <w:rFonts w:asciiTheme="minorHAnsi" w:hAnsiTheme="minorHAnsi" w:cstheme="minorHAnsi"/>
-                <w:lang w:val="en-PL"/>
-              </w:rPr>
-            </w:pPr>
-            <w:r>
-              <w:rPr>
-                <w:rFonts w:asciiTheme="minorHAnsi" w:hAnsiTheme="minorHAnsi" w:cstheme="minorHAnsi"/>
-                <w:b/>
-                <w:bCs/>
-                <w:lang w:val="en-PL"/>
-              </w:rPr>
-              <w:t>Programowania aplikacji webowych</w:t>
-            </w:r>
-            <w:r>
-              <w:rPr>
-                <w:rFonts w:asciiTheme="minorHAnsi" w:hAnsiTheme="minorHAnsi" w:cstheme="minorHAnsi"/>
-                <w:lang w:val="en-PL"/>
-              </w:rPr>
-              <w:t>, zarówno w warstwie backendu (Django), jak i frontendu (React).</w:t>
+                <w:lang w:val="pl-PL"/>
+              </w:rPr>
+              <w:t>Tematyka pracy jest bezpośrednio związana z informatyką stosowaną, gdyż projektowanie systemu rekomendacji wymaga zastosowania zaawansowanych metod analizy danych i uczenia maszynowego. Realizacja projektu wymaga wykorzystania wiedzy z programowania aplikacji, przetwarzania danych, sztucznej inteligencji oraz integracji funkcji internetowych, co znajduje zastosowanie w przedmiotach takich jak programowanie, bazy danych, algorytmy i struktury danych oraz technologie internetowe.</w:t>
             </w:r>
           </w:p>
         </w:tc>
@@ -779,6 +664,7 @@
           <w:tcPr>
             <w:tcW w:w="9479" w:type="dxa"/>
             <w:gridSpan w:val="2"/>
+            <w:tcMar/>
           </w:tcPr>
           <w:p>
             <w:pPr>
@@ -811,36 +697,23 @@
             <w:tcW w:w="9479" w:type="dxa"/>
             <w:gridSpan w:val="2"/>
             <w:tcBorders>
-              <w:bottom w:val="single" w:sz="4" w:space="0" w:color="auto"/>
+              <w:bottom w:val="single" w:color="auto" w:sz="4" w:space="0"/>
             </w:tcBorders>
+            <w:tcMar/>
           </w:tcPr>
           <w:p>
             <w:pPr>
-              <w:spacing w:after="120" w:line="240" w:lineRule="auto"/>
+              <w:spacing w:before="120" w:after="120" w:line="240" w:lineRule="auto"/>
               <w:jc w:val="both"/>
               <w:rPr>
-                <w:rFonts w:cstheme="minorHAnsi"/>
-                <w:lang w:val="en-PL"/>
+                <w:lang w:val="pl-PL"/>
               </w:rPr>
             </w:pPr>
             <w:r>
               <w:rPr>
-                <w:rFonts w:cstheme="minorHAnsi"/>
-              </w:rPr>
-              <w:t xml:space="preserve">Personalizowane systemy rekomendacyjne stanowią istotny element współczesnych platform e-commerce i serwisów streamingowych. Wykorzystanie metod analizy sentymentu i asocjacji pozwala na precyzyjne dopasowanie ofert do preferencji klientów. Zastosowanie </w:t>
-            </w:r>
-            <w:r>
-              <w:rPr>
-                <w:rFonts w:cstheme="minorHAnsi"/>
-                <w:lang w:val="pl-PL"/>
-              </w:rPr>
-              <w:t xml:space="preserve">eksplaracji danych </w:t>
-            </w:r>
-            <w:r>
-              <w:rPr>
-                <w:rFonts w:cstheme="minorHAnsi"/>
-              </w:rPr>
-              <w:t>do analizy relacji między użytkownikami i produktami sprawia, że temat pracy jest nie tylko aktualny, ale również kluczowy dla rozwoju inteligentnych systemów rekomendacyjnych.</w:t>
+                <w:lang w:val="pl-PL"/>
+              </w:rPr>
+              <w:t>Tematyka pracy jest na czasie, ponieważ rosnące wyzwania związane z cyfryzacją i zmieniającymi się oczekiwaniami użytkowników wymagają opracowania systemów rekomendacyjnych zdolnych do adaptacji w dynamicznym środowisku rynkowym. Projekt wykorzystuje najnowsze metody analizy danych oraz sztucznej inteligencji, umożliwiając tworzenie rozwiązań, które nie tylko precyzyjnie dopasowują oferty do indywidualnych preferencji, ale również uczą się na bieżąco i reagują na zmiany trendów. Innowacyjnym aspektem pracy jest integracja analizy sentymentu i reguł asocjacyjnych, co otwiera nowe perspektywy w personalizacji doświadczeń zakupowych oraz może znacząco podnieść konkurencyjność platform e-commerce i serwisów streamingowych.</w:t>
             </w:r>
           </w:p>
         </w:tc>
@@ -848,18 +721,17 @@
     </w:tbl>
     <w:p>
       <w:pPr>
-        <w:pStyle w:val="BodyText"/>
-        <w:spacing w:before="6" w:line="276" w:lineRule="auto"/>
+        <w:pStyle w:val="Tekstpodstawowy"/>
+        <w:spacing w:line="276" w:lineRule="auto"/>
+        <w:ind w:left="236"/>
         <w:rPr>
           <w:rFonts w:asciiTheme="minorHAnsi" w:hAnsiTheme="minorHAnsi" w:cstheme="minorHAnsi"/>
-          <w:b/>
-          <w:sz w:val="25"/>
         </w:rPr>
       </w:pPr>
     </w:p>
     <w:p>
       <w:pPr>
-        <w:pStyle w:val="BodyText"/>
+        <w:pStyle w:val="Tekstpodstawowy"/>
         <w:spacing w:line="276" w:lineRule="auto"/>
         <w:ind w:left="236"/>
         <w:rPr>
@@ -937,7 +809,7 @@
       </w:r>
     </w:p>
     <w:sectPr>
-      <w:pgSz w:w="11906" w:h="16838"/>
+      <w:pgSz w:w="11906" w:h="16838" w:orient="portrait"/>
       <w:pgMar w:top="1417" w:right="1417" w:bottom="1417" w:left="1417" w:header="708" w:footer="708" w:gutter="0"/>
       <w:cols w:space="708"/>
       <w:docGrid w:linePitch="360"/>
@@ -947,7 +819,7 @@
 </file>
 
 <file path=word/endnotes.xml><?xml version="1.0" encoding="utf-8"?>
-<w:endnotes xmlns:wpc="http://schemas.microsoft.com/office/word/2010/wordprocessingCanvas" xmlns:cx="http://schemas.microsoft.com/office/drawing/2014/chartex" xmlns:cx1="http://schemas.microsoft.com/office/drawing/2015/9/8/chartex" xmlns:cx2="http://schemas.microsoft.com/office/drawing/2015/10/21/chartex" xmlns:cx3="http://schemas.microsoft.com/office/drawing/2016/5/9/chartex" xmlns:cx4="http://schemas.microsoft.com/office/drawing/2016/5/10/chartex" xmlns:cx5="http://schemas.microsoft.com/office/drawing/2016/5/11/chartex" xmlns:cx6="http://schemas.microsoft.com/office/drawing/2016/5/12/chartex" xmlns:cx7="http://schemas.microsoft.com/office/drawing/2016/5/13/chartex" xmlns:cx8="http://schemas.microsoft.com/office/drawing/2016/5/14/chartex" xmlns:mc="http://schemas.openxmlformats.org/markup-compatibility/2006" xmlns:aink="http://schemas.microsoft.com/office/drawing/2016/ink" xmlns:am3d="http://schemas.microsoft.com/office/drawing/2017/model3d" xmlns:o="urn:schemas-microsoft-com:office:office" xmlns:oel="http://schemas.microsoft.com/office/2019/extlst" xmlns:r="http://schemas.openxmlformats.org/officeDocument/2006/relationships" xmlns:m="http://schemas.openxmlformats.org/officeDocument/2006/math" xmlns:v="urn:schemas-microsoft-com:vml" xmlns:wp14="http://schemas.microsoft.com/office/word/2010/wordprocessingDrawing" xmlns:wp="http://schemas.openxmlformats.org/drawingml/2006/wordprocessingDrawing" xmlns:w10="urn:schemas-microsoft-com:office:word" xmlns:w="http://schemas.openxmlformats.org/wordprocessingml/2006/main" xmlns:w14="http://schemas.microsoft.com/office/word/2010/wordml" xmlns:w15="http://schemas.microsoft.com/office/word/2012/wordml" xmlns:w16cex="http://schemas.microsoft.com/office/word/2018/wordml/cex" xmlns:w16cid="http://schemas.microsoft.com/office/word/2016/wordml/cid" xmlns:w16="http://schemas.microsoft.com/office/word/2018/wordml" xmlns:w16du="http://schemas.microsoft.com/office/word/2023/wordml/word16du" xmlns:w16sdtdh="http://schemas.microsoft.com/office/word/2020/wordml/sdtdatahash" xmlns:w16se="http://schemas.microsoft.com/office/word/2015/wordml/symex" xmlns:wpg="http://schemas.microsoft.com/office/word/2010/wordprocessingGroup" xmlns:wpi="http://schemas.microsoft.com/office/word/2010/wordprocessingInk" xmlns:wne="http://schemas.microsoft.com/office/word/2006/wordml" xmlns:wps="http://schemas.microsoft.com/office/word/2010/wordprocessingShape" mc:Ignorable="w14 w15 w16se w16cid w16 w16cex w16sdtdh w16du wp14">
+<w:endnotes xmlns:wpc="http://schemas.microsoft.com/office/word/2010/wordprocessingCanvas" xmlns:cx="http://schemas.microsoft.com/office/drawing/2014/chartex" xmlns:cx1="http://schemas.microsoft.com/office/drawing/2015/9/8/chartex" xmlns:cx2="http://schemas.microsoft.com/office/drawing/2015/10/21/chartex" xmlns:cx3="http://schemas.microsoft.com/office/drawing/2016/5/9/chartex" xmlns:cx4="http://schemas.microsoft.com/office/drawing/2016/5/10/chartex" xmlns:cx5="http://schemas.microsoft.com/office/drawing/2016/5/11/chartex" xmlns:cx6="http://schemas.microsoft.com/office/drawing/2016/5/12/chartex" xmlns:cx7="http://schemas.microsoft.com/office/drawing/2016/5/13/chartex" xmlns:cx8="http://schemas.microsoft.com/office/drawing/2016/5/14/chartex" xmlns:mc="http://schemas.openxmlformats.org/markup-compatibility/2006" xmlns:aink="http://schemas.microsoft.com/office/drawing/2016/ink" xmlns:am3d="http://schemas.microsoft.com/office/drawing/2017/model3d" xmlns:o="urn:schemas-microsoft-com:office:office" xmlns:oel="http://schemas.microsoft.com/office/2019/extlst" xmlns:r="http://schemas.openxmlformats.org/officeDocument/2006/relationships" xmlns:m="http://schemas.openxmlformats.org/officeDocument/2006/math" xmlns:v="urn:schemas-microsoft-com:vml" xmlns:wp14="http://schemas.microsoft.com/office/word/2010/wordprocessingDrawing" xmlns:wp="http://schemas.openxmlformats.org/drawingml/2006/wordprocessingDrawing" xmlns:w10="urn:schemas-microsoft-com:office:word" xmlns:w="http://schemas.openxmlformats.org/wordprocessingml/2006/main" xmlns:w14="http://schemas.microsoft.com/office/word/2010/wordml" xmlns:w15="http://schemas.microsoft.com/office/word/2012/wordml" xmlns:w16cex="http://schemas.microsoft.com/office/word/2018/wordml/cex" xmlns:w16cid="http://schemas.microsoft.com/office/word/2016/wordml/cid" xmlns:w16="http://schemas.microsoft.com/office/word/2018/wordml" xmlns:w16du="http://schemas.microsoft.com/office/word/2023/wordml/word16du" xmlns:w16sdtdh="http://schemas.microsoft.com/office/word/2020/wordml/sdtdatahash" xmlns:w16sdtfl="http://schemas.microsoft.com/office/word/2024/wordml/sdtformatlock" xmlns:w16se="http://schemas.microsoft.com/office/word/2015/wordml/symex" xmlns:wpg="http://schemas.microsoft.com/office/word/2010/wordprocessingGroup" xmlns:wpi="http://schemas.microsoft.com/office/word/2010/wordprocessingInk" xmlns:wne="http://schemas.microsoft.com/office/word/2006/wordml" xmlns:wps="http://schemas.microsoft.com/office/word/2010/wordprocessingShape" mc:Ignorable="w14 w15 w16se w16cid w16 w16cex w16sdtdh w16sdtfl w16du wp14">
   <w:endnote w:type="separator" w:id="-1">
     <w:p>
       <w:pPr>
@@ -972,7 +844,7 @@
 </file>
 
 <file path=word/footnotes.xml><?xml version="1.0" encoding="utf-8"?>
-<w:footnotes xmlns:wpc="http://schemas.microsoft.com/office/word/2010/wordprocessingCanvas" xmlns:cx="http://schemas.microsoft.com/office/drawing/2014/chartex" xmlns:cx1="http://schemas.microsoft.com/office/drawing/2015/9/8/chartex" xmlns:cx2="http://schemas.microsoft.com/office/drawing/2015/10/21/chartex" xmlns:cx3="http://schemas.microsoft.com/office/drawing/2016/5/9/chartex" xmlns:cx4="http://schemas.microsoft.com/office/drawing/2016/5/10/chartex" xmlns:cx5="http://schemas.microsoft.com/office/drawing/2016/5/11/chartex" xmlns:cx6="http://schemas.microsoft.com/office/drawing/2016/5/12/chartex" xmlns:cx7="http://schemas.microsoft.com/office/drawing/2016/5/13/chartex" xmlns:cx8="http://schemas.microsoft.com/office/drawing/2016/5/14/chartex" xmlns:mc="http://schemas.openxmlformats.org/markup-compatibility/2006" xmlns:aink="http://schemas.microsoft.com/office/drawing/2016/ink" xmlns:am3d="http://schemas.microsoft.com/office/drawing/2017/model3d" xmlns:o="urn:schemas-microsoft-com:office:office" xmlns:oel="http://schemas.microsoft.com/office/2019/extlst" xmlns:r="http://schemas.openxmlformats.org/officeDocument/2006/relationships" xmlns:m="http://schemas.openxmlformats.org/officeDocument/2006/math" xmlns:v="urn:schemas-microsoft-com:vml" xmlns:wp14="http://schemas.microsoft.com/office/word/2010/wordprocessingDrawing" xmlns:wp="http://schemas.openxmlformats.org/drawingml/2006/wordprocessingDrawing" xmlns:w10="urn:schemas-microsoft-com:office:word" xmlns:w="http://schemas.openxmlformats.org/wordprocessingml/2006/main" xmlns:w14="http://schemas.microsoft.com/office/word/2010/wordml" xmlns:w15="http://schemas.microsoft.com/office/word/2012/wordml" xmlns:w16cex="http://schemas.microsoft.com/office/word/2018/wordml/cex" xmlns:w16cid="http://schemas.microsoft.com/office/word/2016/wordml/cid" xmlns:w16="http://schemas.microsoft.com/office/word/2018/wordml" xmlns:w16du="http://schemas.microsoft.com/office/word/2023/wordml/word16du" xmlns:w16sdtdh="http://schemas.microsoft.com/office/word/2020/wordml/sdtdatahash" xmlns:w16se="http://schemas.microsoft.com/office/word/2015/wordml/symex" xmlns:wpg="http://schemas.microsoft.com/office/word/2010/wordprocessingGroup" xmlns:wpi="http://schemas.microsoft.com/office/word/2010/wordprocessingInk" xmlns:wne="http://schemas.microsoft.com/office/word/2006/wordml" xmlns:wps="http://schemas.microsoft.com/office/word/2010/wordprocessingShape" mc:Ignorable="w14 w15 w16se w16cid w16 w16cex w16sdtdh w16du wp14">
+<w:footnotes xmlns:wpc="http://schemas.microsoft.com/office/word/2010/wordprocessingCanvas" xmlns:cx="http://schemas.microsoft.com/office/drawing/2014/chartex" xmlns:cx1="http://schemas.microsoft.com/office/drawing/2015/9/8/chartex" xmlns:cx2="http://schemas.microsoft.com/office/drawing/2015/10/21/chartex" xmlns:cx3="http://schemas.microsoft.com/office/drawing/2016/5/9/chartex" xmlns:cx4="http://schemas.microsoft.com/office/drawing/2016/5/10/chartex" xmlns:cx5="http://schemas.microsoft.com/office/drawing/2016/5/11/chartex" xmlns:cx6="http://schemas.microsoft.com/office/drawing/2016/5/12/chartex" xmlns:cx7="http://schemas.microsoft.com/office/drawing/2016/5/13/chartex" xmlns:cx8="http://schemas.microsoft.com/office/drawing/2016/5/14/chartex" xmlns:mc="http://schemas.openxmlformats.org/markup-compatibility/2006" xmlns:aink="http://schemas.microsoft.com/office/drawing/2016/ink" xmlns:am3d="http://schemas.microsoft.com/office/drawing/2017/model3d" xmlns:o="urn:schemas-microsoft-com:office:office" xmlns:oel="http://schemas.microsoft.com/office/2019/extlst" xmlns:r="http://schemas.openxmlformats.org/officeDocument/2006/relationships" xmlns:m="http://schemas.openxmlformats.org/officeDocument/2006/math" xmlns:v="urn:schemas-microsoft-com:vml" xmlns:wp14="http://schemas.microsoft.com/office/word/2010/wordprocessingDrawing" xmlns:wp="http://schemas.openxmlformats.org/drawingml/2006/wordprocessingDrawing" xmlns:w10="urn:schemas-microsoft-com:office:word" xmlns:w="http://schemas.openxmlformats.org/wordprocessingml/2006/main" xmlns:w14="http://schemas.microsoft.com/office/word/2010/wordml" xmlns:w15="http://schemas.microsoft.com/office/word/2012/wordml" xmlns:w16cex="http://schemas.microsoft.com/office/word/2018/wordml/cex" xmlns:w16cid="http://schemas.microsoft.com/office/word/2016/wordml/cid" xmlns:w16="http://schemas.microsoft.com/office/word/2018/wordml" xmlns:w16du="http://schemas.microsoft.com/office/word/2023/wordml/word16du" xmlns:w16sdtdh="http://schemas.microsoft.com/office/word/2020/wordml/sdtdatahash" xmlns:w16sdtfl="http://schemas.microsoft.com/office/word/2024/wordml/sdtformatlock" xmlns:w16se="http://schemas.microsoft.com/office/word/2015/wordml/symex" xmlns:wpg="http://schemas.microsoft.com/office/word/2010/wordprocessingGroup" xmlns:wpi="http://schemas.microsoft.com/office/word/2010/wordprocessingInk" xmlns:wne="http://schemas.microsoft.com/office/word/2006/wordml" xmlns:wps="http://schemas.microsoft.com/office/word/2010/wordprocessingShape" mc:Ignorable="w14 w15 w16se w16cid w16 w16cex w16sdtdh w16sdtfl w16du wp14">
   <w:footnote w:type="separator" w:id="-1">
     <w:p>
       <w:pPr>
@@ -997,7 +869,7 @@
 </file>
 
 <file path=word/numbering.xml><?xml version="1.0" encoding="utf-8"?>
-<w:numbering xmlns:wpc="http://schemas.microsoft.com/office/word/2010/wordprocessingCanvas" xmlns:cx="http://schemas.microsoft.com/office/drawing/2014/chartex" xmlns:cx1="http://schemas.microsoft.com/office/drawing/2015/9/8/chartex" xmlns:cx2="http://schemas.microsoft.com/office/drawing/2015/10/21/chartex" xmlns:cx3="http://schemas.microsoft.com/office/drawing/2016/5/9/chartex" xmlns:cx4="http://schemas.microsoft.com/office/drawing/2016/5/10/chartex" xmlns:cx5="http://schemas.microsoft.com/office/drawing/2016/5/11/chartex" xmlns:cx6="http://schemas.microsoft.com/office/drawing/2016/5/12/chartex" xmlns:cx7="http://schemas.microsoft.com/office/drawing/2016/5/13/chartex" xmlns:cx8="http://schemas.microsoft.com/office/drawing/2016/5/14/chartex" xmlns:mc="http://schemas.openxmlformats.org/markup-compatibility/2006" xmlns:aink="http://schemas.microsoft.com/office/drawing/2016/ink" xmlns:am3d="http://schemas.microsoft.com/office/drawing/2017/model3d" xmlns:o="urn:schemas-microsoft-com:office:office" xmlns:oel="http://schemas.microsoft.com/office/2019/extlst" xmlns:r="http://schemas.openxmlformats.org/officeDocument/2006/relationships" xmlns:m="http://schemas.openxmlformats.org/officeDocument/2006/math" xmlns:v="urn:schemas-microsoft-com:vml" xmlns:wp14="http://schemas.microsoft.com/office/word/2010/wordprocessingDrawing" xmlns:wp="http://schemas.openxmlformats.org/drawingml/2006/wordprocessingDrawing" xmlns:w10="urn:schemas-microsoft-com:office:word" xmlns:w="http://schemas.openxmlformats.org/wordprocessingml/2006/main" xmlns:w14="http://schemas.microsoft.com/office/word/2010/wordml" xmlns:w15="http://schemas.microsoft.com/office/word/2012/wordml" xmlns:w16cex="http://schemas.microsoft.com/office/word/2018/wordml/cex" xmlns:w16cid="http://schemas.microsoft.com/office/word/2016/wordml/cid" xmlns:w16="http://schemas.microsoft.com/office/word/2018/wordml" xmlns:w16du="http://schemas.microsoft.com/office/word/2023/wordml/word16du" xmlns:w16sdtdh="http://schemas.microsoft.com/office/word/2020/wordml/sdtdatahash" xmlns:w16se="http://schemas.microsoft.com/office/word/2015/wordml/symex" xmlns:wpg="http://schemas.microsoft.com/office/word/2010/wordprocessingGroup" xmlns:wpi="http://schemas.microsoft.com/office/word/2010/wordprocessingInk" xmlns:wne="http://schemas.microsoft.com/office/word/2006/wordml" xmlns:wps="http://schemas.microsoft.com/office/word/2010/wordprocessingShape" mc:Ignorable="w14 w15 w16se w16cid w16 w16cex w16sdtdh w16du wp14">
+<w:numbering xmlns:wpc="http://schemas.microsoft.com/office/word/2010/wordprocessingCanvas" xmlns:cx="http://schemas.microsoft.com/office/drawing/2014/chartex" xmlns:cx1="http://schemas.microsoft.com/office/drawing/2015/9/8/chartex" xmlns:cx2="http://schemas.microsoft.com/office/drawing/2015/10/21/chartex" xmlns:cx3="http://schemas.microsoft.com/office/drawing/2016/5/9/chartex" xmlns:cx4="http://schemas.microsoft.com/office/drawing/2016/5/10/chartex" xmlns:cx5="http://schemas.microsoft.com/office/drawing/2016/5/11/chartex" xmlns:cx6="http://schemas.microsoft.com/office/drawing/2016/5/12/chartex" xmlns:cx7="http://schemas.microsoft.com/office/drawing/2016/5/13/chartex" xmlns:cx8="http://schemas.microsoft.com/office/drawing/2016/5/14/chartex" xmlns:mc="http://schemas.openxmlformats.org/markup-compatibility/2006" xmlns:aink="http://schemas.microsoft.com/office/drawing/2016/ink" xmlns:am3d="http://schemas.microsoft.com/office/drawing/2017/model3d" xmlns:o="urn:schemas-microsoft-com:office:office" xmlns:oel="http://schemas.microsoft.com/office/2019/extlst" xmlns:r="http://schemas.openxmlformats.org/officeDocument/2006/relationships" xmlns:m="http://schemas.openxmlformats.org/officeDocument/2006/math" xmlns:v="urn:schemas-microsoft-com:vml" xmlns:wp14="http://schemas.microsoft.com/office/word/2010/wordprocessingDrawing" xmlns:wp="http://schemas.openxmlformats.org/drawingml/2006/wordprocessingDrawing" xmlns:w10="urn:schemas-microsoft-com:office:word" xmlns:w="http://schemas.openxmlformats.org/wordprocessingml/2006/main" xmlns:w14="http://schemas.microsoft.com/office/word/2010/wordml" xmlns:w15="http://schemas.microsoft.com/office/word/2012/wordml" xmlns:w16cex="http://schemas.microsoft.com/office/word/2018/wordml/cex" xmlns:w16cid="http://schemas.microsoft.com/office/word/2016/wordml/cid" xmlns:w16="http://schemas.microsoft.com/office/word/2018/wordml" xmlns:w16du="http://schemas.microsoft.com/office/word/2023/wordml/word16du" xmlns:w16sdtdh="http://schemas.microsoft.com/office/word/2020/wordml/sdtdatahash" xmlns:w16sdtfl="http://schemas.microsoft.com/office/word/2024/wordml/sdtformatlock" xmlns:w16se="http://schemas.microsoft.com/office/word/2015/wordml/symex" xmlns:wpg="http://schemas.microsoft.com/office/word/2010/wordprocessingGroup" xmlns:wpi="http://schemas.microsoft.com/office/word/2010/wordprocessingInk" xmlns:wne="http://schemas.microsoft.com/office/word/2006/wordml" xmlns:wps="http://schemas.microsoft.com/office/word/2010/wordprocessingShape" mc:Ignorable="w14 w15 w16se w16cid w16 w16cex w16sdtdh w16sdtfl w16du wp14">
   <w:abstractNum w:abstractNumId="0" w15:restartNumberingAfterBreak="0">
     <w:nsid w:val="0E0D3BE7"/>
     <w:multiLevelType w:val="multilevel"/>
@@ -1014,7 +886,7 @@
         <w:ind w:left="720" w:hanging="360"/>
       </w:pPr>
       <w:rPr>
-        <w:rFonts w:ascii="Symbol" w:hAnsi="Symbol" w:hint="default"/>
+        <w:rFonts w:hint="default" w:ascii="Symbol" w:hAnsi="Symbol"/>
         <w:sz w:val="20"/>
       </w:rPr>
     </w:lvl>
@@ -1030,7 +902,7 @@
         <w:ind w:left="1440" w:hanging="360"/>
       </w:pPr>
       <w:rPr>
-        <w:rFonts w:ascii="Courier New" w:hAnsi="Courier New" w:hint="default"/>
+        <w:rFonts w:hint="default" w:ascii="Courier New" w:hAnsi="Courier New"/>
         <w:sz w:val="20"/>
       </w:rPr>
     </w:lvl>
@@ -1046,7 +918,7 @@
         <w:ind w:left="2160" w:hanging="360"/>
       </w:pPr>
       <w:rPr>
-        <w:rFonts w:ascii="Wingdings" w:hAnsi="Wingdings" w:hint="default"/>
+        <w:rFonts w:hint="default" w:ascii="Wingdings" w:hAnsi="Wingdings"/>
         <w:sz w:val="20"/>
       </w:rPr>
     </w:lvl>
@@ -1062,7 +934,7 @@
         <w:ind w:left="2880" w:hanging="360"/>
       </w:pPr>
       <w:rPr>
-        <w:rFonts w:ascii="Wingdings" w:hAnsi="Wingdings" w:hint="default"/>
+        <w:rFonts w:hint="default" w:ascii="Wingdings" w:hAnsi="Wingdings"/>
         <w:sz w:val="20"/>
       </w:rPr>
     </w:lvl>
@@ -1078,7 +950,7 @@
         <w:ind w:left="3600" w:hanging="360"/>
       </w:pPr>
       <w:rPr>
-        <w:rFonts w:ascii="Wingdings" w:hAnsi="Wingdings" w:hint="default"/>
+        <w:rFonts w:hint="default" w:ascii="Wingdings" w:hAnsi="Wingdings"/>
         <w:sz w:val="20"/>
       </w:rPr>
     </w:lvl>
@@ -1094,7 +966,7 @@
         <w:ind w:left="4320" w:hanging="360"/>
       </w:pPr>
       <w:rPr>
-        <w:rFonts w:ascii="Wingdings" w:hAnsi="Wingdings" w:hint="default"/>
+        <w:rFonts w:hint="default" w:ascii="Wingdings" w:hAnsi="Wingdings"/>
         <w:sz w:val="20"/>
       </w:rPr>
     </w:lvl>
@@ -1110,7 +982,7 @@
         <w:ind w:left="5040" w:hanging="360"/>
       </w:pPr>
       <w:rPr>
-        <w:rFonts w:ascii="Wingdings" w:hAnsi="Wingdings" w:hint="default"/>
+        <w:rFonts w:hint="default" w:ascii="Wingdings" w:hAnsi="Wingdings"/>
         <w:sz w:val="20"/>
       </w:rPr>
     </w:lvl>
@@ -1126,7 +998,7 @@
         <w:ind w:left="5760" w:hanging="360"/>
       </w:pPr>
       <w:rPr>
-        <w:rFonts w:ascii="Wingdings" w:hAnsi="Wingdings" w:hint="default"/>
+        <w:rFonts w:hint="default" w:ascii="Wingdings" w:hAnsi="Wingdings"/>
         <w:sz w:val="20"/>
       </w:rPr>
     </w:lvl>
@@ -1142,7 +1014,7 @@
         <w:ind w:left="6480" w:hanging="360"/>
       </w:pPr>
       <w:rPr>
-        <w:rFonts w:ascii="Wingdings" w:hAnsi="Wingdings" w:hint="default"/>
+        <w:rFonts w:hint="default" w:ascii="Wingdings" w:hAnsi="Wingdings"/>
         <w:sz w:val="20"/>
       </w:rPr>
     </w:lvl>
@@ -1163,7 +1035,7 @@
         <w:ind w:left="720" w:hanging="360"/>
       </w:pPr>
       <w:rPr>
-        <w:rFonts w:ascii="Symbol" w:hAnsi="Symbol" w:hint="default"/>
+        <w:rFonts w:hint="default" w:ascii="Symbol" w:hAnsi="Symbol"/>
         <w:sz w:val="20"/>
       </w:rPr>
     </w:lvl>
@@ -1179,7 +1051,7 @@
         <w:ind w:left="1440" w:hanging="360"/>
       </w:pPr>
       <w:rPr>
-        <w:rFonts w:ascii="Courier New" w:hAnsi="Courier New" w:hint="default"/>
+        <w:rFonts w:hint="default" w:ascii="Courier New" w:hAnsi="Courier New"/>
         <w:sz w:val="20"/>
       </w:rPr>
     </w:lvl>
@@ -1195,7 +1067,7 @@
         <w:ind w:left="2160" w:hanging="360"/>
       </w:pPr>
       <w:rPr>
-        <w:rFonts w:ascii="Wingdings" w:hAnsi="Wingdings" w:hint="default"/>
+        <w:rFonts w:hint="default" w:ascii="Wingdings" w:hAnsi="Wingdings"/>
         <w:sz w:val="20"/>
       </w:rPr>
     </w:lvl>
@@ -1211,7 +1083,7 @@
         <w:ind w:left="2880" w:hanging="360"/>
       </w:pPr>
       <w:rPr>
-        <w:rFonts w:ascii="Wingdings" w:hAnsi="Wingdings" w:hint="default"/>
+        <w:rFonts w:hint="default" w:ascii="Wingdings" w:hAnsi="Wingdings"/>
         <w:sz w:val="20"/>
       </w:rPr>
     </w:lvl>
@@ -1227,7 +1099,7 @@
         <w:ind w:left="3600" w:hanging="360"/>
       </w:pPr>
       <w:rPr>
-        <w:rFonts w:ascii="Wingdings" w:hAnsi="Wingdings" w:hint="default"/>
+        <w:rFonts w:hint="default" w:ascii="Wingdings" w:hAnsi="Wingdings"/>
         <w:sz w:val="20"/>
       </w:rPr>
     </w:lvl>
@@ -1243,7 +1115,7 @@
         <w:ind w:left="4320" w:hanging="360"/>
       </w:pPr>
       <w:rPr>
-        <w:rFonts w:ascii="Wingdings" w:hAnsi="Wingdings" w:hint="default"/>
+        <w:rFonts w:hint="default" w:ascii="Wingdings" w:hAnsi="Wingdings"/>
         <w:sz w:val="20"/>
       </w:rPr>
     </w:lvl>
@@ -1259,7 +1131,7 @@
         <w:ind w:left="5040" w:hanging="360"/>
       </w:pPr>
       <w:rPr>
-        <w:rFonts w:ascii="Wingdings" w:hAnsi="Wingdings" w:hint="default"/>
+        <w:rFonts w:hint="default" w:ascii="Wingdings" w:hAnsi="Wingdings"/>
         <w:sz w:val="20"/>
       </w:rPr>
     </w:lvl>
@@ -1275,7 +1147,7 @@
         <w:ind w:left="5760" w:hanging="360"/>
       </w:pPr>
       <w:rPr>
-        <w:rFonts w:ascii="Wingdings" w:hAnsi="Wingdings" w:hint="default"/>
+        <w:rFonts w:hint="default" w:ascii="Wingdings" w:hAnsi="Wingdings"/>
         <w:sz w:val="20"/>
       </w:rPr>
     </w:lvl>
@@ -1291,7 +1163,7 @@
         <w:ind w:left="6480" w:hanging="360"/>
       </w:pPr>
       <w:rPr>
-        <w:rFonts w:ascii="Wingdings" w:hAnsi="Wingdings" w:hint="default"/>
+        <w:rFonts w:hint="default" w:ascii="Wingdings" w:hAnsi="Wingdings"/>
         <w:sz w:val="20"/>
       </w:rPr>
     </w:lvl>
@@ -1312,7 +1184,7 @@
         <w:ind w:left="720" w:hanging="360"/>
       </w:pPr>
       <w:rPr>
-        <w:rFonts w:ascii="Symbol" w:hAnsi="Symbol" w:hint="default"/>
+        <w:rFonts w:hint="default" w:ascii="Symbol" w:hAnsi="Symbol"/>
         <w:sz w:val="20"/>
       </w:rPr>
     </w:lvl>
@@ -1328,7 +1200,7 @@
         <w:ind w:left="1440" w:hanging="360"/>
       </w:pPr>
       <w:rPr>
-        <w:rFonts w:ascii="Courier New" w:hAnsi="Courier New" w:hint="default"/>
+        <w:rFonts w:hint="default" w:ascii="Courier New" w:hAnsi="Courier New"/>
         <w:sz w:val="20"/>
       </w:rPr>
     </w:lvl>
@@ -1344,7 +1216,7 @@
         <w:ind w:left="2160" w:hanging="360"/>
       </w:pPr>
       <w:rPr>
-        <w:rFonts w:ascii="Wingdings" w:hAnsi="Wingdings" w:hint="default"/>
+        <w:rFonts w:hint="default" w:ascii="Wingdings" w:hAnsi="Wingdings"/>
         <w:sz w:val="20"/>
       </w:rPr>
     </w:lvl>
@@ -1360,7 +1232,7 @@
         <w:ind w:left="2880" w:hanging="360"/>
       </w:pPr>
       <w:rPr>
-        <w:rFonts w:ascii="Wingdings" w:hAnsi="Wingdings" w:hint="default"/>
+        <w:rFonts w:hint="default" w:ascii="Wingdings" w:hAnsi="Wingdings"/>
         <w:sz w:val="20"/>
       </w:rPr>
     </w:lvl>
@@ -1376,7 +1248,7 @@
         <w:ind w:left="3600" w:hanging="360"/>
       </w:pPr>
       <w:rPr>
-        <w:rFonts w:ascii="Wingdings" w:hAnsi="Wingdings" w:hint="default"/>
+        <w:rFonts w:hint="default" w:ascii="Wingdings" w:hAnsi="Wingdings"/>
         <w:sz w:val="20"/>
       </w:rPr>
     </w:lvl>
@@ -1392,7 +1264,7 @@
         <w:ind w:left="4320" w:hanging="360"/>
       </w:pPr>
       <w:rPr>
-        <w:rFonts w:ascii="Wingdings" w:hAnsi="Wingdings" w:hint="default"/>
+        <w:rFonts w:hint="default" w:ascii="Wingdings" w:hAnsi="Wingdings"/>
         <w:sz w:val="20"/>
       </w:rPr>
     </w:lvl>
@@ -1408,7 +1280,7 @@
         <w:ind w:left="5040" w:hanging="360"/>
       </w:pPr>
       <w:rPr>
-        <w:rFonts w:ascii="Wingdings" w:hAnsi="Wingdings" w:hint="default"/>
+        <w:rFonts w:hint="default" w:ascii="Wingdings" w:hAnsi="Wingdings"/>
         <w:sz w:val="20"/>
       </w:rPr>
     </w:lvl>
@@ -1424,7 +1296,7 @@
         <w:ind w:left="5760" w:hanging="360"/>
       </w:pPr>
       <w:rPr>
-        <w:rFonts w:ascii="Wingdings" w:hAnsi="Wingdings" w:hint="default"/>
+        <w:rFonts w:hint="default" w:ascii="Wingdings" w:hAnsi="Wingdings"/>
         <w:sz w:val="20"/>
       </w:rPr>
     </w:lvl>
@@ -1440,7 +1312,7 @@
         <w:ind w:left="6480" w:hanging="360"/>
       </w:pPr>
       <w:rPr>
-        <w:rFonts w:ascii="Wingdings" w:hAnsi="Wingdings" w:hint="default"/>
+        <w:rFonts w:hint="default" w:ascii="Wingdings" w:hAnsi="Wingdings"/>
         <w:sz w:val="20"/>
       </w:rPr>
     </w:lvl>
@@ -1550,7 +1422,7 @@
         <w:ind w:left="720" w:hanging="360"/>
       </w:pPr>
       <w:rPr>
-        <w:rFonts w:ascii="Symbol" w:hAnsi="Symbol" w:hint="default"/>
+        <w:rFonts w:hint="default" w:ascii="Symbol" w:hAnsi="Symbol"/>
         <w:sz w:val="20"/>
       </w:rPr>
     </w:lvl>
@@ -1566,7 +1438,7 @@
         <w:ind w:left="1440" w:hanging="360"/>
       </w:pPr>
       <w:rPr>
-        <w:rFonts w:ascii="Courier New" w:hAnsi="Courier New" w:hint="default"/>
+        <w:rFonts w:hint="default" w:ascii="Courier New" w:hAnsi="Courier New"/>
         <w:sz w:val="20"/>
       </w:rPr>
     </w:lvl>
@@ -1582,7 +1454,7 @@
         <w:ind w:left="2160" w:hanging="360"/>
       </w:pPr>
       <w:rPr>
-        <w:rFonts w:ascii="Wingdings" w:hAnsi="Wingdings" w:hint="default"/>
+        <w:rFonts w:hint="default" w:ascii="Wingdings" w:hAnsi="Wingdings"/>
         <w:sz w:val="20"/>
       </w:rPr>
     </w:lvl>
@@ -1598,7 +1470,7 @@
         <w:ind w:left="2880" w:hanging="360"/>
       </w:pPr>
       <w:rPr>
-        <w:rFonts w:ascii="Wingdings" w:hAnsi="Wingdings" w:hint="default"/>
+        <w:rFonts w:hint="default" w:ascii="Wingdings" w:hAnsi="Wingdings"/>
         <w:sz w:val="20"/>
       </w:rPr>
     </w:lvl>
@@ -1614,7 +1486,7 @@
         <w:ind w:left="3600" w:hanging="360"/>
       </w:pPr>
       <w:rPr>
-        <w:rFonts w:ascii="Wingdings" w:hAnsi="Wingdings" w:hint="default"/>
+        <w:rFonts w:hint="default" w:ascii="Wingdings" w:hAnsi="Wingdings"/>
         <w:sz w:val="20"/>
       </w:rPr>
     </w:lvl>
@@ -1630,7 +1502,7 @@
         <w:ind w:left="4320" w:hanging="360"/>
       </w:pPr>
       <w:rPr>
-        <w:rFonts w:ascii="Wingdings" w:hAnsi="Wingdings" w:hint="default"/>
+        <w:rFonts w:hint="default" w:ascii="Wingdings" w:hAnsi="Wingdings"/>
         <w:sz w:val="20"/>
       </w:rPr>
     </w:lvl>
@@ -1646,7 +1518,7 @@
         <w:ind w:left="5040" w:hanging="360"/>
       </w:pPr>
       <w:rPr>
-        <w:rFonts w:ascii="Wingdings" w:hAnsi="Wingdings" w:hint="default"/>
+        <w:rFonts w:hint="default" w:ascii="Wingdings" w:hAnsi="Wingdings"/>
         <w:sz w:val="20"/>
       </w:rPr>
     </w:lvl>
@@ -1662,7 +1534,7 @@
         <w:ind w:left="5760" w:hanging="360"/>
       </w:pPr>
       <w:rPr>
-        <w:rFonts w:ascii="Wingdings" w:hAnsi="Wingdings" w:hint="default"/>
+        <w:rFonts w:hint="default" w:ascii="Wingdings" w:hAnsi="Wingdings"/>
         <w:sz w:val="20"/>
       </w:rPr>
     </w:lvl>
@@ -1678,7 +1550,7 @@
         <w:ind w:left="6480" w:hanging="360"/>
       </w:pPr>
       <w:rPr>
-        <w:rFonts w:ascii="Wingdings" w:hAnsi="Wingdings" w:hint="default"/>
+        <w:rFonts w:hint="default" w:ascii="Wingdings" w:hAnsi="Wingdings"/>
         <w:sz w:val="20"/>
       </w:rPr>
     </w:lvl>
@@ -1702,11 +1574,11 @@
 </file>
 
 <file path=word/styles.xml><?xml version="1.0" encoding="utf-8"?>
-<w:styles xmlns:mc="http://schemas.openxmlformats.org/markup-compatibility/2006" xmlns:r="http://schemas.openxmlformats.org/officeDocument/2006/relationships" xmlns:w="http://schemas.openxmlformats.org/wordprocessingml/2006/main" xmlns:w14="http://schemas.microsoft.com/office/word/2010/wordml" xmlns:w15="http://schemas.microsoft.com/office/word/2012/wordml" xmlns:w16cex="http://schemas.microsoft.com/office/word/2018/wordml/cex" xmlns:w16cid="http://schemas.microsoft.com/office/word/2016/wordml/cid" xmlns:w16="http://schemas.microsoft.com/office/word/2018/wordml" xmlns:w16du="http://schemas.microsoft.com/office/word/2023/wordml/word16du" xmlns:w16sdtdh="http://schemas.microsoft.com/office/word/2020/wordml/sdtdatahash" xmlns:w16se="http://schemas.microsoft.com/office/word/2015/wordml/symex" mc:Ignorable="w14 w15 w16se w16cid w16 w16cex w16sdtdh w16du">
+<w:styles xmlns:mc="http://schemas.openxmlformats.org/markup-compatibility/2006" xmlns:r="http://schemas.openxmlformats.org/officeDocument/2006/relationships" xmlns:w="http://schemas.openxmlformats.org/wordprocessingml/2006/main" xmlns:w14="http://schemas.microsoft.com/office/word/2010/wordml" xmlns:w15="http://schemas.microsoft.com/office/word/2012/wordml" xmlns:w16cex="http://schemas.microsoft.com/office/word/2018/wordml/cex" xmlns:w16cid="http://schemas.microsoft.com/office/word/2016/wordml/cid" xmlns:w16="http://schemas.microsoft.com/office/word/2018/wordml" xmlns:w16du="http://schemas.microsoft.com/office/word/2023/wordml/word16du" xmlns:w16sdtdh="http://schemas.microsoft.com/office/word/2020/wordml/sdtdatahash" xmlns:w16sdtfl="http://schemas.microsoft.com/office/word/2024/wordml/sdtformatlock" xmlns:w16se="http://schemas.microsoft.com/office/word/2015/wordml/symex" mc:Ignorable="w14 w15 w16se w16cid w16 w16cex w16sdtdh w16sdtfl w16du">
   <w:docDefaults>
     <w:rPrDefault>
       <w:rPr>
-        <w:rFonts w:asciiTheme="minorHAnsi" w:eastAsiaTheme="minorHAnsi" w:hAnsiTheme="minorHAnsi" w:cstheme="minorBidi"/>
+        <w:rFonts w:asciiTheme="minorHAnsi" w:hAnsiTheme="minorHAnsi" w:eastAsiaTheme="minorHAnsi" w:cstheme="minorBidi"/>
         <w:sz w:val="22"/>
         <w:szCs w:val="22"/>
         <w:lang w:val="ru-RU" w:eastAsia="en-US" w:bidi="ar-SA"/>
@@ -1721,14 +1593,14 @@
   <w:latentStyles w:defLockedState="0" w:defUIPriority="99" w:defSemiHidden="0" w:defUnhideWhenUsed="0" w:defQFormat="0" w:count="376">
     <w:lsdException w:name="Normal" w:uiPriority="0" w:qFormat="1"/>
     <w:lsdException w:name="heading 1" w:uiPriority="9" w:qFormat="1"/>
-    <w:lsdException w:name="heading 2" w:semiHidden="1" w:uiPriority="9" w:unhideWhenUsed="1" w:qFormat="1"/>
-    <w:lsdException w:name="heading 3" w:semiHidden="1" w:uiPriority="9" w:unhideWhenUsed="1" w:qFormat="1"/>
-    <w:lsdException w:name="heading 4" w:semiHidden="1" w:uiPriority="9" w:unhideWhenUsed="1" w:qFormat="1"/>
-    <w:lsdException w:name="heading 5" w:semiHidden="1" w:uiPriority="9" w:unhideWhenUsed="1" w:qFormat="1"/>
-    <w:lsdException w:name="heading 6" w:semiHidden="1" w:uiPriority="9" w:unhideWhenUsed="1" w:qFormat="1"/>
-    <w:lsdException w:name="heading 7" w:semiHidden="1" w:uiPriority="9" w:unhideWhenUsed="1" w:qFormat="1"/>
-    <w:lsdException w:name="heading 8" w:semiHidden="1" w:uiPriority="9" w:unhideWhenUsed="1" w:qFormat="1"/>
-    <w:lsdException w:name="heading 9" w:semiHidden="1" w:uiPriority="9" w:unhideWhenUsed="1" w:qFormat="1"/>
+    <w:lsdException w:name="heading 2" w:uiPriority="9" w:semiHidden="1" w:unhideWhenUsed="1" w:qFormat="1"/>
+    <w:lsdException w:name="heading 3" w:uiPriority="9" w:semiHidden="1" w:unhideWhenUsed="1" w:qFormat="1"/>
+    <w:lsdException w:name="heading 4" w:uiPriority="9" w:semiHidden="1" w:unhideWhenUsed="1" w:qFormat="1"/>
+    <w:lsdException w:name="heading 5" w:uiPriority="9" w:semiHidden="1" w:unhideWhenUsed="1" w:qFormat="1"/>
+    <w:lsdException w:name="heading 6" w:uiPriority="9" w:semiHidden="1" w:unhideWhenUsed="1" w:qFormat="1"/>
+    <w:lsdException w:name="heading 7" w:uiPriority="9" w:semiHidden="1" w:unhideWhenUsed="1" w:qFormat="1"/>
+    <w:lsdException w:name="heading 8" w:uiPriority="9" w:semiHidden="1" w:unhideWhenUsed="1" w:qFormat="1"/>
+    <w:lsdException w:name="heading 9" w:uiPriority="9" w:semiHidden="1" w:unhideWhenUsed="1" w:qFormat="1"/>
     <w:lsdException w:name="index 1" w:semiHidden="1" w:unhideWhenUsed="1"/>
     <w:lsdException w:name="index 2" w:semiHidden="1" w:unhideWhenUsed="1"/>
     <w:lsdException w:name="index 3" w:semiHidden="1" w:unhideWhenUsed="1"/>
@@ -1738,22 +1610,22 @@
     <w:lsdException w:name="index 7" w:semiHidden="1" w:unhideWhenUsed="1"/>
     <w:lsdException w:name="index 8" w:semiHidden="1" w:unhideWhenUsed="1"/>
     <w:lsdException w:name="index 9" w:semiHidden="1" w:unhideWhenUsed="1"/>
-    <w:lsdException w:name="toc 1" w:semiHidden="1" w:uiPriority="39" w:unhideWhenUsed="1"/>
-    <w:lsdException w:name="toc 2" w:semiHidden="1" w:uiPriority="39" w:unhideWhenUsed="1"/>
-    <w:lsdException w:name="toc 3" w:semiHidden="1" w:uiPriority="39" w:unhideWhenUsed="1"/>
-    <w:lsdException w:name="toc 4" w:semiHidden="1" w:uiPriority="39" w:unhideWhenUsed="1"/>
-    <w:lsdException w:name="toc 5" w:semiHidden="1" w:uiPriority="39" w:unhideWhenUsed="1"/>
-    <w:lsdException w:name="toc 6" w:semiHidden="1" w:uiPriority="39" w:unhideWhenUsed="1"/>
-    <w:lsdException w:name="toc 7" w:semiHidden="1" w:uiPriority="39" w:unhideWhenUsed="1"/>
-    <w:lsdException w:name="toc 8" w:semiHidden="1" w:uiPriority="39" w:unhideWhenUsed="1"/>
-    <w:lsdException w:name="toc 9" w:semiHidden="1" w:uiPriority="39" w:unhideWhenUsed="1"/>
+    <w:lsdException w:name="toc 1" w:uiPriority="39" w:semiHidden="1" w:unhideWhenUsed="1"/>
+    <w:lsdException w:name="toc 2" w:uiPriority="39" w:semiHidden="1" w:unhideWhenUsed="1"/>
+    <w:lsdException w:name="toc 3" w:uiPriority="39" w:semiHidden="1" w:unhideWhenUsed="1"/>
+    <w:lsdException w:name="toc 4" w:uiPriority="39" w:semiHidden="1" w:unhideWhenUsed="1"/>
+    <w:lsdException w:name="toc 5" w:uiPriority="39" w:semiHidden="1" w:unhideWhenUsed="1"/>
+    <w:lsdException w:name="toc 6" w:uiPriority="39" w:semiHidden="1" w:unhideWhenUsed="1"/>
+    <w:lsdException w:name="toc 7" w:uiPriority="39" w:semiHidden="1" w:unhideWhenUsed="1"/>
+    <w:lsdException w:name="toc 8" w:uiPriority="39" w:semiHidden="1" w:unhideWhenUsed="1"/>
+    <w:lsdException w:name="toc 9" w:uiPriority="39" w:semiHidden="1" w:unhideWhenUsed="1"/>
     <w:lsdException w:name="Normal Indent" w:semiHidden="1" w:unhideWhenUsed="1"/>
     <w:lsdException w:name="footnote text" w:semiHidden="1" w:unhideWhenUsed="1"/>
     <w:lsdException w:name="annotation text" w:semiHidden="1" w:unhideWhenUsed="1"/>
     <w:lsdException w:name="header" w:semiHidden="1" w:unhideWhenUsed="1"/>
     <w:lsdException w:name="footer" w:semiHidden="1" w:unhideWhenUsed="1"/>
     <w:lsdException w:name="index heading" w:semiHidden="1" w:unhideWhenUsed="1"/>
-    <w:lsdException w:name="caption" w:semiHidden="1" w:uiPriority="35" w:unhideWhenUsed="1" w:qFormat="1"/>
+    <w:lsdException w:name="caption" w:uiPriority="35" w:semiHidden="1" w:unhideWhenUsed="1" w:qFormat="1"/>
     <w:lsdException w:name="table of figures" w:semiHidden="1" w:unhideWhenUsed="1"/>
     <w:lsdException w:name="envelope address" w:semiHidden="1" w:unhideWhenUsed="1"/>
     <w:lsdException w:name="envelope return" w:semiHidden="1" w:unhideWhenUsed="1"/>
@@ -1784,8 +1656,8 @@
     <w:lsdException w:name="Title" w:uiPriority="10" w:qFormat="1"/>
     <w:lsdException w:name="Closing" w:semiHidden="1" w:unhideWhenUsed="1"/>
     <w:lsdException w:name="Signature" w:semiHidden="1" w:unhideWhenUsed="1"/>
-    <w:lsdException w:name="Default Paragraph Font" w:semiHidden="1" w:uiPriority="1" w:unhideWhenUsed="1"/>
-    <w:lsdException w:name="Body Text" w:semiHidden="1" w:uiPriority="1" w:unhideWhenUsed="1" w:qFormat="1"/>
+    <w:lsdException w:name="Default Paragraph Font" w:uiPriority="1" w:semiHidden="1" w:unhideWhenUsed="1"/>
+    <w:lsdException w:name="Body Text" w:uiPriority="1" w:semiHidden="1" w:unhideWhenUsed="1" w:qFormat="1"/>
     <w:lsdException w:name="Body Text Indent" w:semiHidden="1" w:unhideWhenUsed="1"/>
     <w:lsdException w:name="List Continue" w:semiHidden="1" w:unhideWhenUsed="1"/>
     <w:lsdException w:name="List Continue 2" w:semiHidden="1" w:unhideWhenUsed="1"/>
@@ -1984,8 +1856,8 @@
     <w:lsdException w:name="Subtle Reference" w:uiPriority="31" w:qFormat="1"/>
     <w:lsdException w:name="Intense Reference" w:uiPriority="32" w:qFormat="1"/>
     <w:lsdException w:name="Book Title" w:uiPriority="33" w:qFormat="1"/>
-    <w:lsdException w:name="Bibliography" w:semiHidden="1" w:uiPriority="37" w:unhideWhenUsed="1"/>
-    <w:lsdException w:name="TOC Heading" w:semiHidden="1" w:uiPriority="39" w:unhideWhenUsed="1" w:qFormat="1"/>
+    <w:lsdException w:name="Bibliography" w:uiPriority="37" w:semiHidden="1" w:unhideWhenUsed="1"/>
+    <w:lsdException w:name="TOC Heading" w:uiPriority="39" w:semiHidden="1" w:unhideWhenUsed="1" w:qFormat="1"/>
     <w:lsdException w:name="Plain Table 1" w:uiPriority="41"/>
     <w:lsdException w:name="Plain Table 2" w:uiPriority="42"/>
     <w:lsdException w:name="Plain Table 3" w:uiPriority="43"/>
@@ -2096,18 +1968,18 @@
     <w:lsdException w:name="Unresolved Mention" w:semiHidden="1" w:unhideWhenUsed="1"/>
     <w:lsdException w:name="Smart Link" w:semiHidden="1" w:unhideWhenUsed="1"/>
   </w:latentStyles>
-  <w:style w:type="paragraph" w:default="1" w:styleId="Normal">
+  <w:style w:type="paragraph" w:styleId="Normalny" w:default="1">
     <w:name w:val="Normal"/>
     <w:qFormat/>
     <w:rsid w:val="00965379"/>
   </w:style>
-  <w:style w:type="character" w:default="1" w:styleId="DefaultParagraphFont">
+  <w:style w:type="character" w:styleId="Domylnaczcionkaakapitu" w:default="1">
     <w:name w:val="Default Paragraph Font"/>
     <w:uiPriority w:val="1"/>
     <w:semiHidden/>
     <w:unhideWhenUsed/>
   </w:style>
-  <w:style w:type="table" w:default="1" w:styleId="TableNormal">
+  <w:style w:type="table" w:styleId="Standardowy" w:default="1">
     <w:name w:val="Normal Table"/>
     <w:uiPriority w:val="99"/>
     <w:semiHidden/>
@@ -2122,15 +1994,15 @@
       </w:tblCellMar>
     </w:tblPr>
   </w:style>
-  <w:style w:type="numbering" w:default="1" w:styleId="NoList">
+  <w:style w:type="numbering" w:styleId="Bezlisty" w:default="1">
     <w:name w:val="No List"/>
     <w:uiPriority w:val="99"/>
     <w:semiHidden/>
     <w:unhideWhenUsed/>
   </w:style>
-  <w:style w:type="paragraph" w:styleId="ListParagraph">
+  <w:style w:type="paragraph" w:styleId="Akapitzlist">
     <w:name w:val="List Paragraph"/>
-    <w:basedOn w:val="Normal"/>
+    <w:basedOn w:val="Normalny"/>
     <w:uiPriority w:val="34"/>
     <w:qFormat/>
     <w:rsid w:val="00877CD8"/>
@@ -2143,10 +2015,10 @@
       <w:lang w:val="pl-PL"/>
     </w:rPr>
   </w:style>
-  <w:style w:type="paragraph" w:styleId="BodyText">
+  <w:style w:type="paragraph" w:styleId="Tekstpodstawowy">
     <w:name w:val="Body Text"/>
-    <w:basedOn w:val="Normal"/>
-    <w:link w:val="BodyTextChar"/>
+    <w:basedOn w:val="Normalny"/>
+    <w:link w:val="TekstpodstawowyZnak"/>
     <w:uiPriority w:val="1"/>
     <w:qFormat/>
     <w:rsid w:val="00C162C8"/>
@@ -2157,22 +2029,22 @@
       <w:spacing w:after="0" w:line="240" w:lineRule="auto"/>
     </w:pPr>
     <w:rPr>
-      <w:rFonts w:ascii="Times New Roman" w:eastAsia="Times New Roman" w:hAnsi="Times New Roman" w:cs="Times New Roman"/>
+      <w:rFonts w:ascii="Times New Roman" w:hAnsi="Times New Roman" w:eastAsia="Times New Roman" w:cs="Times New Roman"/>
       <w:lang w:val="pl-PL"/>
     </w:rPr>
   </w:style>
-  <w:style w:type="character" w:customStyle="1" w:styleId="BodyTextChar">
-    <w:name w:val="Body Text Char"/>
-    <w:basedOn w:val="DefaultParagraphFont"/>
-    <w:link w:val="BodyText"/>
+  <w:style w:type="character" w:styleId="TekstpodstawowyZnak" w:customStyle="1">
+    <w:name w:val="Tekst podstawowy Znak"/>
+    <w:basedOn w:val="Domylnaczcionkaakapitu"/>
+    <w:link w:val="Tekstpodstawowy"/>
     <w:uiPriority w:val="1"/>
     <w:rsid w:val="00C162C8"/>
     <w:rPr>
-      <w:rFonts w:ascii="Times New Roman" w:eastAsia="Times New Roman" w:hAnsi="Times New Roman" w:cs="Times New Roman"/>
+      <w:rFonts w:ascii="Times New Roman" w:hAnsi="Times New Roman" w:eastAsia="Times New Roman" w:cs="Times New Roman"/>
       <w:lang w:val="pl-PL"/>
     </w:rPr>
   </w:style>
-  <w:style w:type="paragraph" w:customStyle="1" w:styleId="Standard">
+  <w:style w:type="paragraph" w:styleId="Standard" w:customStyle="1">
     <w:name w:val="Standard"/>
     <w:rsid w:val="00CD02E4"/>
     <w:pPr>
@@ -2181,14 +2053,14 @@
       <w:textAlignment w:val="baseline"/>
     </w:pPr>
     <w:rPr>
-      <w:rFonts w:ascii="Calibri" w:eastAsia="SimSun" w:hAnsi="Calibri" w:cs="F"/>
+      <w:rFonts w:ascii="Calibri" w:hAnsi="Calibri" w:eastAsia="SimSun" w:cs="F"/>
       <w:kern w:val="3"/>
     </w:rPr>
   </w:style>
-  <w:style w:type="paragraph" w:styleId="EndnoteText">
+  <w:style w:type="paragraph" w:styleId="Tekstprzypisukocowego">
     <w:name w:val="endnote text"/>
-    <w:basedOn w:val="Normal"/>
-    <w:link w:val="EndnoteTextChar"/>
+    <w:basedOn w:val="Normalny"/>
+    <w:link w:val="TekstprzypisukocowegoZnak"/>
     <w:uiPriority w:val="99"/>
     <w:semiHidden/>
     <w:unhideWhenUsed/>
@@ -2201,10 +2073,10 @@
       <w:szCs w:val="20"/>
     </w:rPr>
   </w:style>
-  <w:style w:type="character" w:customStyle="1" w:styleId="EndnoteTextChar">
-    <w:name w:val="Endnote Text Char"/>
-    <w:basedOn w:val="DefaultParagraphFont"/>
-    <w:link w:val="EndnoteText"/>
+  <w:style w:type="character" w:styleId="TekstprzypisukocowegoZnak" w:customStyle="1">
+    <w:name w:val="Tekst przypisu końcowego Znak"/>
+    <w:basedOn w:val="Domylnaczcionkaakapitu"/>
+    <w:link w:val="Tekstprzypisukocowego"/>
     <w:uiPriority w:val="99"/>
     <w:semiHidden/>
     <w:rsid w:val="00DC29EC"/>
@@ -2213,9 +2085,9 @@
       <w:szCs w:val="20"/>
     </w:rPr>
   </w:style>
-  <w:style w:type="character" w:styleId="EndnoteReference">
+  <w:style w:type="character" w:styleId="Odwoanieprzypisukocowego">
     <w:name w:val="endnote reference"/>
-    <w:basedOn w:val="DefaultParagraphFont"/>
+    <w:basedOn w:val="Domylnaczcionkaakapitu"/>
     <w:uiPriority w:val="99"/>
     <w:semiHidden/>
     <w:unhideWhenUsed/>
@@ -2224,9 +2096,9 @@
       <w:vertAlign w:val="superscript"/>
     </w:rPr>
   </w:style>
-  <w:style w:type="paragraph" w:styleId="NormalWeb">
+  <w:style w:type="paragraph" w:styleId="NormalnyWeb">
     <w:name w:val="Normal (Web)"/>
-    <w:basedOn w:val="Normal"/>
+    <w:basedOn w:val="Normalny"/>
     <w:uiPriority w:val="99"/>
     <w:semiHidden/>
     <w:unhideWhenUsed/>
@@ -2235,21 +2107,58 @@
       <w:spacing w:before="100" w:beforeAutospacing="1" w:after="100" w:afterAutospacing="1" w:line="240" w:lineRule="auto"/>
     </w:pPr>
     <w:rPr>
-      <w:rFonts w:ascii="Times New Roman" w:eastAsia="Times New Roman" w:hAnsi="Times New Roman" w:cs="Times New Roman"/>
+      <w:rFonts w:ascii="Times New Roman" w:hAnsi="Times New Roman" w:eastAsia="Times New Roman" w:cs="Times New Roman"/>
       <w:sz w:val="24"/>
       <w:szCs w:val="24"/>
-      <w:lang w:val="en-PL" w:eastAsia="en-GB"/>
+      <w:lang w:eastAsia="en-GB"/>
     </w:rPr>
   </w:style>
-  <w:style w:type="character" w:styleId="Strong">
+  <w:style w:type="character" w:styleId="Pogrubienie">
     <w:name w:val="Strong"/>
-    <w:basedOn w:val="DefaultParagraphFont"/>
+    <w:basedOn w:val="Domylnaczcionkaakapitu"/>
     <w:uiPriority w:val="22"/>
     <w:qFormat/>
     <w:rsid w:val="00FA1BE9"/>
     <w:rPr>
       <w:b/>
       <w:bCs/>
+    </w:rPr>
+  </w:style>
+  <w:style w:type="paragraph" w:styleId="Tekstkomentarza">
+    <w:name w:val="annotation text"/>
+    <w:basedOn w:val="Normalny"/>
+    <w:link w:val="TekstkomentarzaZnak"/>
+    <w:uiPriority w:val="99"/>
+    <w:semiHidden/>
+    <w:unhideWhenUsed/>
+    <w:pPr>
+      <w:spacing w:line="240" w:lineRule="auto"/>
+    </w:pPr>
+    <w:rPr>
+      <w:sz w:val="20"/>
+      <w:szCs w:val="20"/>
+    </w:rPr>
+  </w:style>
+  <w:style w:type="character" w:styleId="TekstkomentarzaZnak" w:customStyle="1">
+    <w:name w:val="Tekst komentarza Znak"/>
+    <w:basedOn w:val="Domylnaczcionkaakapitu"/>
+    <w:link w:val="Tekstkomentarza"/>
+    <w:uiPriority w:val="99"/>
+    <w:semiHidden/>
+    <w:rPr>
+      <w:sz w:val="20"/>
+      <w:szCs w:val="20"/>
+    </w:rPr>
+  </w:style>
+  <w:style w:type="character" w:styleId="Odwoaniedokomentarza">
+    <w:name w:val="annotation reference"/>
+    <w:basedOn w:val="Domylnaczcionkaakapitu"/>
+    <w:uiPriority w:val="99"/>
+    <w:semiHidden/>
+    <w:unhideWhenUsed/>
+    <w:rPr>
+      <w:sz w:val="16"/>
+      <w:szCs w:val="16"/>
     </w:rPr>
   </w:style>
 </w:styles>
@@ -2539,10 +2448,16 @@
 </file>
 
 <file path=customXml/item1.xml><?xml version="1.0" encoding="utf-8"?>
+<p:properties xmlns:p="http://schemas.microsoft.com/office/2006/metadata/properties" xmlns:xsi="http://www.w3.org/2001/XMLSchema-instance" xmlns:pc="http://schemas.microsoft.com/office/infopath/2007/PartnerControls">
+  <documentManagement/>
+</p:properties>
+</file>
+
+<file path=customXml/item2.xml><?xml version="1.0" encoding="utf-8"?>
 <b:Sources xmlns:b="http://schemas.openxmlformats.org/officeDocument/2006/bibliography" xmlns="http://schemas.openxmlformats.org/officeDocument/2006/bibliography" SelectedStyle="\APA.XSL" StyleName="APA Fifth Edition"/>
 </file>
 
-<file path=customXml/item2.xml><?xml version="1.0" encoding="utf-8"?>
+<file path=customXml/item3.xml><?xml version="1.0" encoding="utf-8"?>
 <?mso-contentType ?>
 <FormTemplates xmlns="http://schemas.microsoft.com/sharepoint/v3/contenttype/forms">
   <Display>DocumentLibraryForm</Display>
@@ -2551,19 +2466,49 @@
 </FormTemplates>
 </file>
 
-<file path=customXml/item3.xml><?xml version="1.0" encoding="utf-8"?>
-<ct:contentTypeSchema xmlns:ct="http://schemas.microsoft.com/office/2006/metadata/contentType" xmlns:ma="http://schemas.microsoft.com/office/2006/metadata/properties/metaAttributes" ct:_="" ma:_="" ma:contentTypeName="Document" ma:contentTypeID="0x010100A6D2E4A59A2CC0488ABEB621C1207B35" ma:contentTypeVersion="0" ma:contentTypeDescription="Create a new document." ma:contentTypeScope="" ma:versionID="83b7e0a394f1d0e15e70652deb0b8c9b">
-  <xsd:schema xmlns:xsd="http://www.w3.org/2001/XMLSchema" xmlns:xs="http://www.w3.org/2001/XMLSchema" xmlns:p="http://schemas.microsoft.com/office/2006/metadata/properties" targetNamespace="http://schemas.microsoft.com/office/2006/metadata/properties" ma:root="true" ma:fieldsID="b764bea3eb9b1a5be8fd57fac5fb459b">
+<file path=customXml/item4.xml><?xml version="1.0" encoding="utf-8"?>
+<ct:contentTypeSchema xmlns:ct="http://schemas.microsoft.com/office/2006/metadata/contentType" xmlns:ma="http://schemas.microsoft.com/office/2006/metadata/properties/metaAttributes" ct:_="" ma:_="" ma:contentTypeName="Document" ma:contentTypeID="0x010100A6D2E4A59A2CC0488ABEB621C1207B35" ma:contentTypeVersion="4" ma:contentTypeDescription="Create a new document." ma:contentTypeScope="" ma:versionID="860979cd9305a9763cea7ec766a3aea0">
+  <xsd:schema xmlns:xsd="http://www.w3.org/2001/XMLSchema" xmlns:xs="http://www.w3.org/2001/XMLSchema" xmlns:p="http://schemas.microsoft.com/office/2006/metadata/properties" xmlns:ns2="dda4d290-3ebe-45f5-bfad-dd05ee4b7eff" targetNamespace="http://schemas.microsoft.com/office/2006/metadata/properties" ma:root="true" ma:fieldsID="3172b98f6e4446cb3b0d2867ac3712f4" ns2:_="">
+    <xsd:import namespace="dda4d290-3ebe-45f5-bfad-dd05ee4b7eff"/>
     <xsd:element name="properties">
       <xsd:complexType>
         <xsd:sequence>
           <xsd:element name="documentManagement">
             <xsd:complexType>
-              <xsd:all/>
+              <xsd:all>
+                <xsd:element ref="ns2:MediaServiceMetadata" minOccurs="0"/>
+                <xsd:element ref="ns2:MediaServiceFastMetadata" minOccurs="0"/>
+                <xsd:element ref="ns2:MediaServiceSearchProperties" minOccurs="0"/>
+                <xsd:element ref="ns2:MediaServiceObjectDetectorVersions" minOccurs="0"/>
+              </xsd:all>
             </xsd:complexType>
           </xsd:element>
         </xsd:sequence>
       </xsd:complexType>
+    </xsd:element>
+  </xsd:schema>
+  <xsd:schema xmlns:xsd="http://www.w3.org/2001/XMLSchema" xmlns:xs="http://www.w3.org/2001/XMLSchema" xmlns:dms="http://schemas.microsoft.com/office/2006/documentManagement/types" xmlns:pc="http://schemas.microsoft.com/office/infopath/2007/PartnerControls" targetNamespace="dda4d290-3ebe-45f5-bfad-dd05ee4b7eff" elementFormDefault="qualified">
+    <xsd:import namespace="http://schemas.microsoft.com/office/2006/documentManagement/types"/>
+    <xsd:import namespace="http://schemas.microsoft.com/office/infopath/2007/PartnerControls"/>
+    <xsd:element name="MediaServiceMetadata" ma:index="8" nillable="true" ma:displayName="MediaServiceMetadata" ma:hidden="true" ma:internalName="MediaServiceMetadata" ma:readOnly="true">
+      <xsd:simpleType>
+        <xsd:restriction base="dms:Note"/>
+      </xsd:simpleType>
+    </xsd:element>
+    <xsd:element name="MediaServiceFastMetadata" ma:index="9" nillable="true" ma:displayName="MediaServiceFastMetadata" ma:hidden="true" ma:internalName="MediaServiceFastMetadata" ma:readOnly="true">
+      <xsd:simpleType>
+        <xsd:restriction base="dms:Note"/>
+      </xsd:simpleType>
+    </xsd:element>
+    <xsd:element name="MediaServiceSearchProperties" ma:index="10" nillable="true" ma:displayName="MediaServiceSearchProperties" ma:hidden="true" ma:internalName="MediaServiceSearchProperties" ma:readOnly="true">
+      <xsd:simpleType>
+        <xsd:restriction base="dms:Note"/>
+      </xsd:simpleType>
+    </xsd:element>
+    <xsd:element name="MediaServiceObjectDetectorVersions" ma:index="11" nillable="true" ma:displayName="MediaServiceObjectDetectorVersions" ma:hidden="true" ma:indexed="true" ma:internalName="MediaServiceObjectDetectorVersions" ma:readOnly="true">
+      <xsd:simpleType>
+        <xsd:restriction base="dms:Text"/>
+      </xsd:simpleType>
     </xsd:element>
   </xsd:schema>
   <xsd:schema xmlns="http://schemas.openxmlformats.org/package/2006/metadata/core-properties" xmlns:xsd="http://www.w3.org/2001/XMLSchema" xmlns:xsi="http://www.w3.org/2001/XMLSchema-instance" xmlns:dc="http://purl.org/dc/elements/1.1/" xmlns:dcterms="http://purl.org/dc/terms/" xmlns:odoc="http://schemas.microsoft.com/internal/obd" targetNamespace="http://schemas.openxmlformats.org/package/2006/metadata/core-properties" elementFormDefault="qualified" attributeFormDefault="unqualified" blockDefault="#all">
@@ -2665,13 +2610,16 @@
 </ct:contentTypeSchema>
 </file>
 
-<file path=customXml/item4.xml><?xml version="1.0" encoding="utf-8"?>
-<p:properties xmlns:p="http://schemas.microsoft.com/office/2006/metadata/properties" xmlns:xsi="http://www.w3.org/2001/XMLSchema-instance" xmlns:pc="http://schemas.microsoft.com/office/infopath/2007/PartnerControls">
-  <documentManagement/>
-</p:properties>
+<file path=customXml/itemProps1.xml><?xml version="1.0" encoding="utf-8"?>
+<ds:datastoreItem xmlns:ds="http://schemas.openxmlformats.org/officeDocument/2006/customXml" ds:itemID="{5E5BE37B-3B7C-46BF-A133-1F83D064EF48}">
+  <ds:schemaRefs>
+    <ds:schemaRef ds:uri="http://schemas.microsoft.com/office/2006/metadata/properties"/>
+    <ds:schemaRef ds:uri="http://schemas.microsoft.com/office/infopath/2007/PartnerControls"/>
+  </ds:schemaRefs>
+</ds:datastoreItem>
 </file>
 
-<file path=customXml/itemProps1.xml><?xml version="1.0" encoding="utf-8"?>
+<file path=customXml/itemProps2.xml><?xml version="1.0" encoding="utf-8"?>
 <ds:datastoreItem xmlns:ds="http://schemas.openxmlformats.org/officeDocument/2006/customXml" ds:itemID="{FA0353D3-58BE-42C4-B2C9-12349F69FFFF}">
   <ds:schemaRefs>
     <ds:schemaRef ds:uri="http://schemas.openxmlformats.org/officeDocument/2006/bibliography"/>
@@ -2679,7 +2627,7 @@
 </ds:datastoreItem>
 </file>
 
-<file path=customXml/itemProps2.xml><?xml version="1.0" encoding="utf-8"?>
+<file path=customXml/itemProps3.xml><?xml version="1.0" encoding="utf-8"?>
 <ds:datastoreItem xmlns:ds="http://schemas.openxmlformats.org/officeDocument/2006/customXml" ds:itemID="{191BEE23-0A30-4D52-A8EB-8EE4D5A3FEE9}">
   <ds:schemaRefs>
     <ds:schemaRef ds:uri="http://schemas.microsoft.com/sharepoint/v3/contenttype/forms"/>
@@ -2687,27 +2635,6 @@
 </ds:datastoreItem>
 </file>
 
-<file path=customXml/itemProps3.xml><?xml version="1.0" encoding="utf-8"?>
-<ds:datastoreItem xmlns:ds="http://schemas.openxmlformats.org/officeDocument/2006/customXml" ds:itemID="{DE92A000-C7CC-45AC-988A-27DB8957B9E7}">
-  <ds:schemaRefs>
-    <ds:schemaRef ds:uri="http://schemas.microsoft.com/office/2006/metadata/contentType"/>
-    <ds:schemaRef ds:uri="http://schemas.microsoft.com/office/2006/metadata/properties/metaAttributes"/>
-    <ds:schemaRef ds:uri="http://www.w3.org/2001/XMLSchema"/>
-    <ds:schemaRef ds:uri="http://schemas.microsoft.com/office/2006/metadata/properties"/>
-    <ds:schemaRef ds:uri="http://schemas.openxmlformats.org/package/2006/metadata/core-properties"/>
-    <ds:schemaRef ds:uri="http://purl.org/dc/elements/1.1/"/>
-    <ds:schemaRef ds:uri="http://purl.org/dc/terms/"/>
-    <ds:schemaRef ds:uri="http://schemas.microsoft.com/internal/obd"/>
-    <ds:schemaRef ds:uri="http://schemas.microsoft.com/office/infopath/2007/PartnerControls"/>
-  </ds:schemaRefs>
-</ds:datastoreItem>
-</file>
-
 <file path=customXml/itemProps4.xml><?xml version="1.0" encoding="utf-8"?>
-<ds:datastoreItem xmlns:ds="http://schemas.openxmlformats.org/officeDocument/2006/customXml" ds:itemID="{5E5BE37B-3B7C-46BF-A133-1F83D064EF48}">
-  <ds:schemaRefs>
-    <ds:schemaRef ds:uri="http://schemas.microsoft.com/office/2006/metadata/properties"/>
-    <ds:schemaRef ds:uri="http://schemas.microsoft.com/office/infopath/2007/PartnerControls"/>
-  </ds:schemaRefs>
-</ds:datastoreItem>
+<ds:datastoreItem xmlns:ds="http://schemas.openxmlformats.org/officeDocument/2006/customXml" ds:itemID="{4A0593B4-5245-484D-A129-0087CC0A8B52}"/>
 </file>
</xml_diff>